<commit_message>
the second draft 1.1.0
</commit_message>
<xml_diff>
--- a/Assignment1.docx
+++ b/Assignment1.docx
@@ -617,6 +617,2829 @@
           <w:sz w:val="32"/>
           <w:szCs w:val="32"/>
         </w:rPr>
+        <w:t>Types of websites</w:t>
+      </w:r>
+    </w:p>
+    <w:p>
+      <w:pPr>
+        <w:spacing w:line="360" w:lineRule="auto"/>
+        <w:jc w:val="both"/>
+        <w:rPr>
+          <w:rFonts w:ascii="Times New Roman" w:hAnsi="Times New Roman" w:cs="Times New Roman"/>
+          <w:sz w:val="24"/>
+          <w:szCs w:val="24"/>
+        </w:rPr>
+      </w:pPr>
+      <w:r>
+        <w:rPr>
+          <w:rFonts w:ascii="Times New Roman" w:hAnsi="Times New Roman" w:cs="Times New Roman"/>
+          <w:sz w:val="24"/>
+          <w:szCs w:val="24"/>
+        </w:rPr>
+        <w:t xml:space="preserve">There are different </w:t>
+      </w:r>
+      <w:proofErr w:type="spellStart"/>
+      <w:r>
+        <w:rPr>
+          <w:rFonts w:ascii="Times New Roman" w:hAnsi="Times New Roman" w:cs="Times New Roman"/>
+          <w:sz w:val="24"/>
+          <w:szCs w:val="24"/>
+        </w:rPr>
+        <w:t>catagories</w:t>
+      </w:r>
+      <w:proofErr w:type="spellEnd"/>
+      <w:r>
+        <w:rPr>
+          <w:rFonts w:ascii="Times New Roman" w:hAnsi="Times New Roman" w:cs="Times New Roman"/>
+          <w:sz w:val="24"/>
+          <w:szCs w:val="24"/>
+        </w:rPr>
+        <w:t xml:space="preserve"> of websites </w:t>
+      </w:r>
+      <w:proofErr w:type="spellStart"/>
+      <w:r>
+        <w:rPr>
+          <w:rFonts w:ascii="Times New Roman" w:hAnsi="Times New Roman" w:cs="Times New Roman"/>
+          <w:sz w:val="24"/>
+          <w:szCs w:val="24"/>
+        </w:rPr>
+        <w:t>dependeing</w:t>
+      </w:r>
+      <w:proofErr w:type="spellEnd"/>
+      <w:r>
+        <w:rPr>
+          <w:rFonts w:ascii="Times New Roman" w:hAnsi="Times New Roman" w:cs="Times New Roman"/>
+          <w:sz w:val="24"/>
+          <w:szCs w:val="24"/>
+        </w:rPr>
+        <w:t xml:space="preserve"> on their purposes. Here are the different </w:t>
+      </w:r>
+      <w:proofErr w:type="gramStart"/>
+      <w:r>
+        <w:rPr>
+          <w:rFonts w:ascii="Times New Roman" w:hAnsi="Times New Roman" w:cs="Times New Roman"/>
+          <w:sz w:val="24"/>
+          <w:szCs w:val="24"/>
+        </w:rPr>
+        <w:t>types</w:t>
+      </w:r>
+      <w:proofErr w:type="gramEnd"/>
+      <w:r>
+        <w:rPr>
+          <w:rFonts w:ascii="Times New Roman" w:hAnsi="Times New Roman" w:cs="Times New Roman"/>
+          <w:sz w:val="24"/>
+          <w:szCs w:val="24"/>
+        </w:rPr>
+        <w:t xml:space="preserve"> websites with some examples:</w:t>
+      </w:r>
+    </w:p>
+    <w:p>
+      <w:pPr>
+        <w:spacing w:line="360" w:lineRule="auto"/>
+        <w:jc w:val="both"/>
+        <w:rPr>
+          <w:rFonts w:ascii="Times New Roman" w:hAnsi="Times New Roman" w:cs="Times New Roman"/>
+          <w:b/>
+          <w:sz w:val="24"/>
+          <w:szCs w:val="24"/>
+        </w:rPr>
+      </w:pPr>
+      <w:r>
+        <w:rPr>
+          <w:rFonts w:ascii="Times New Roman" w:hAnsi="Times New Roman" w:cs="Times New Roman"/>
+          <w:b/>
+          <w:sz w:val="24"/>
+          <w:szCs w:val="24"/>
+        </w:rPr>
+        <w:t>Portal</w:t>
+      </w:r>
+    </w:p>
+    <w:p>
+      <w:pPr>
+        <w:spacing w:line="360" w:lineRule="auto"/>
+        <w:jc w:val="both"/>
+        <w:rPr>
+          <w:rFonts w:ascii="Times New Roman" w:hAnsi="Times New Roman" w:cs="Times New Roman"/>
+          <w:sz w:val="24"/>
+          <w:szCs w:val="24"/>
+        </w:rPr>
+      </w:pPr>
+    </w:p>
+    <w:p>
+      <w:pPr>
+        <w:spacing w:line="360" w:lineRule="auto"/>
+        <w:jc w:val="both"/>
+        <w:rPr>
+          <w:rFonts w:ascii="Times New Roman" w:hAnsi="Times New Roman" w:cs="Times New Roman"/>
+          <w:b/>
+          <w:sz w:val="24"/>
+          <w:szCs w:val="24"/>
+        </w:rPr>
+      </w:pPr>
+      <w:r>
+        <w:rPr>
+          <w:rFonts w:ascii="Times New Roman" w:hAnsi="Times New Roman" w:cs="Times New Roman"/>
+          <w:b/>
+          <w:sz w:val="24"/>
+          <w:szCs w:val="24"/>
+        </w:rPr>
+        <w:t>News</w:t>
+      </w:r>
+    </w:p>
+    <w:p>
+      <w:pPr>
+        <w:pStyle w:val="ListParagraph"/>
+        <w:numPr>
+          <w:ilvl w:val="0"/>
+          <w:numId w:val="2"/>
+        </w:numPr>
+        <w:spacing w:line="360" w:lineRule="auto"/>
+        <w:jc w:val="both"/>
+        <w:rPr>
+          <w:rFonts w:ascii="Times New Roman" w:hAnsi="Times New Roman" w:cs="Times New Roman"/>
+          <w:sz w:val="24"/>
+          <w:szCs w:val="24"/>
+        </w:rPr>
+      </w:pPr>
+      <w:proofErr w:type="spellStart"/>
+      <w:r>
+        <w:rPr>
+          <w:rFonts w:ascii="Times New Roman" w:hAnsi="Times New Roman" w:cs="Times New Roman"/>
+          <w:sz w:val="24"/>
+          <w:szCs w:val="24"/>
+        </w:rPr>
+        <w:t>YahooNews</w:t>
+      </w:r>
+      <w:proofErr w:type="spellEnd"/>
+      <w:r>
+        <w:rPr>
+          <w:rFonts w:ascii="Times New Roman" w:hAnsi="Times New Roman" w:cs="Times New Roman"/>
+          <w:sz w:val="24"/>
+          <w:szCs w:val="24"/>
+        </w:rPr>
+        <w:t xml:space="preserve"> : http</w:t>
+      </w:r>
+      <w:r>
+        <w:rPr>
+          <w:rFonts w:ascii="Times New Roman" w:hAnsi="Times New Roman" w:cs="Times New Roman"/>
+          <w:sz w:val="24"/>
+          <w:szCs w:val="24"/>
+        </w:rPr>
+        <w:t>://news.yahoo.com/</w:t>
+      </w:r>
+    </w:p>
+    <w:p>
+      <w:pPr>
+        <w:pStyle w:val="ListParagraph"/>
+        <w:numPr>
+          <w:ilvl w:val="0"/>
+          <w:numId w:val="2"/>
+        </w:numPr>
+        <w:spacing w:line="360" w:lineRule="auto"/>
+        <w:jc w:val="both"/>
+        <w:rPr>
+          <w:rFonts w:ascii="Times New Roman" w:hAnsi="Times New Roman" w:cs="Times New Roman"/>
+          <w:sz w:val="24"/>
+          <w:szCs w:val="24"/>
+        </w:rPr>
+      </w:pPr>
+      <w:r>
+        <w:rPr>
+          <w:rFonts w:ascii="Times New Roman" w:hAnsi="Times New Roman" w:cs="Times New Roman"/>
+          <w:sz w:val="24"/>
+          <w:szCs w:val="24"/>
+        </w:rPr>
+        <w:t>CNN</w:t>
+      </w:r>
+      <w:r>
+        <w:rPr>
+          <w:rFonts w:ascii="Times New Roman" w:hAnsi="Times New Roman" w:cs="Times New Roman"/>
+          <w:sz w:val="24"/>
+          <w:szCs w:val="24"/>
+        </w:rPr>
+        <w:t xml:space="preserve"> </w:t>
+      </w:r>
+      <w:r>
+        <w:rPr>
+          <w:rFonts w:ascii="Times New Roman" w:hAnsi="Times New Roman" w:cs="Times New Roman"/>
+          <w:sz w:val="24"/>
+          <w:szCs w:val="24"/>
+        </w:rPr>
+        <w:t>: http</w:t>
+      </w:r>
+      <w:r>
+        <w:rPr>
+          <w:rFonts w:ascii="Times New Roman" w:hAnsi="Times New Roman" w:cs="Times New Roman"/>
+          <w:sz w:val="24"/>
+          <w:szCs w:val="24"/>
+        </w:rPr>
+        <w:t>://www.cnn.com/</w:t>
+      </w:r>
+    </w:p>
+    <w:p>
+      <w:pPr>
+        <w:pStyle w:val="ListParagraph"/>
+        <w:numPr>
+          <w:ilvl w:val="0"/>
+          <w:numId w:val="2"/>
+        </w:numPr>
+        <w:spacing w:line="360" w:lineRule="auto"/>
+        <w:jc w:val="both"/>
+        <w:rPr>
+          <w:rFonts w:ascii="Times New Roman" w:hAnsi="Times New Roman" w:cs="Times New Roman"/>
+          <w:sz w:val="24"/>
+          <w:szCs w:val="24"/>
+        </w:rPr>
+      </w:pPr>
+      <w:r>
+        <w:rPr>
+          <w:rFonts w:ascii="Times New Roman" w:hAnsi="Times New Roman" w:cs="Times New Roman"/>
+          <w:sz w:val="24"/>
+          <w:szCs w:val="24"/>
+        </w:rPr>
+        <w:t>Washington post</w:t>
+      </w:r>
+      <w:r>
+        <w:rPr>
+          <w:rFonts w:ascii="Times New Roman" w:hAnsi="Times New Roman" w:cs="Times New Roman"/>
+          <w:sz w:val="24"/>
+          <w:szCs w:val="24"/>
+        </w:rPr>
+        <w:t xml:space="preserve"> : http</w:t>
+      </w:r>
+      <w:r>
+        <w:rPr>
+          <w:rFonts w:ascii="Times New Roman" w:hAnsi="Times New Roman" w:cs="Times New Roman"/>
+          <w:sz w:val="24"/>
+          <w:szCs w:val="24"/>
+        </w:rPr>
+        <w:t>://www.washingtonpost.com/</w:t>
+      </w:r>
+    </w:p>
+    <w:p>
+      <w:pPr>
+        <w:pStyle w:val="ListParagraph"/>
+        <w:numPr>
+          <w:ilvl w:val="0"/>
+          <w:numId w:val="2"/>
+        </w:numPr>
+        <w:spacing w:line="360" w:lineRule="auto"/>
+        <w:jc w:val="both"/>
+        <w:rPr>
+          <w:rFonts w:ascii="Times New Roman" w:hAnsi="Times New Roman" w:cs="Times New Roman"/>
+          <w:sz w:val="24"/>
+          <w:szCs w:val="24"/>
+        </w:rPr>
+      </w:pPr>
+      <w:r>
+        <w:rPr>
+          <w:rFonts w:ascii="Times New Roman" w:hAnsi="Times New Roman" w:cs="Times New Roman"/>
+          <w:sz w:val="24"/>
+          <w:szCs w:val="24"/>
+        </w:rPr>
+        <w:t>NBC</w:t>
+      </w:r>
+      <w:r>
+        <w:rPr>
+          <w:rFonts w:ascii="Times New Roman" w:hAnsi="Times New Roman" w:cs="Times New Roman"/>
+          <w:sz w:val="24"/>
+          <w:szCs w:val="24"/>
+        </w:rPr>
+        <w:t xml:space="preserve"> News : http</w:t>
+      </w:r>
+      <w:r>
+        <w:rPr>
+          <w:rFonts w:ascii="Times New Roman" w:hAnsi="Times New Roman" w:cs="Times New Roman"/>
+          <w:sz w:val="24"/>
+          <w:szCs w:val="24"/>
+        </w:rPr>
+        <w:t>//www.nbcnews.com/</w:t>
+      </w:r>
+    </w:p>
+    <w:p>
+      <w:pPr>
+        <w:pStyle w:val="ListParagraph"/>
+        <w:numPr>
+          <w:ilvl w:val="0"/>
+          <w:numId w:val="2"/>
+        </w:numPr>
+        <w:spacing w:line="360" w:lineRule="auto"/>
+        <w:jc w:val="both"/>
+        <w:rPr>
+          <w:rFonts w:ascii="Times New Roman" w:hAnsi="Times New Roman" w:cs="Times New Roman"/>
+          <w:sz w:val="24"/>
+          <w:szCs w:val="24"/>
+        </w:rPr>
+      </w:pPr>
+      <w:r>
+        <w:rPr>
+          <w:rFonts w:ascii="Times New Roman" w:hAnsi="Times New Roman" w:cs="Times New Roman"/>
+          <w:sz w:val="24"/>
+          <w:szCs w:val="24"/>
+        </w:rPr>
+        <w:t>BBC</w:t>
+      </w:r>
+      <w:r>
+        <w:rPr>
+          <w:rFonts w:ascii="Times New Roman" w:hAnsi="Times New Roman" w:cs="Times New Roman"/>
+          <w:sz w:val="24"/>
+          <w:szCs w:val="24"/>
+        </w:rPr>
+        <w:t xml:space="preserve"> News : http</w:t>
+      </w:r>
+      <w:r>
+        <w:rPr>
+          <w:rFonts w:ascii="Times New Roman" w:hAnsi="Times New Roman" w:cs="Times New Roman"/>
+          <w:sz w:val="24"/>
+          <w:szCs w:val="24"/>
+        </w:rPr>
+        <w:t>://news.bbc.co.uk/</w:t>
+      </w:r>
+    </w:p>
+    <w:p>
+      <w:pPr>
+        <w:spacing w:line="360" w:lineRule="auto"/>
+        <w:jc w:val="both"/>
+        <w:rPr>
+          <w:rFonts w:ascii="Times New Roman" w:hAnsi="Times New Roman" w:cs="Times New Roman"/>
+          <w:b/>
+          <w:sz w:val="24"/>
+          <w:szCs w:val="24"/>
+        </w:rPr>
+      </w:pPr>
+      <w:r>
+        <w:rPr>
+          <w:rFonts w:ascii="Times New Roman" w:hAnsi="Times New Roman" w:cs="Times New Roman"/>
+          <w:b/>
+          <w:sz w:val="24"/>
+          <w:szCs w:val="24"/>
+        </w:rPr>
+        <w:t>Informational</w:t>
+      </w:r>
+    </w:p>
+    <w:p>
+      <w:pPr>
+        <w:pStyle w:val="ListParagraph"/>
+        <w:numPr>
+          <w:ilvl w:val="0"/>
+          <w:numId w:val="3"/>
+        </w:numPr>
+        <w:spacing w:line="360" w:lineRule="auto"/>
+        <w:jc w:val="both"/>
+        <w:rPr>
+          <w:rFonts w:ascii="Times New Roman" w:hAnsi="Times New Roman" w:cs="Times New Roman"/>
+          <w:sz w:val="24"/>
+          <w:szCs w:val="24"/>
+        </w:rPr>
+      </w:pPr>
+      <w:r>
+        <w:rPr>
+          <w:rFonts w:ascii="Times New Roman" w:hAnsi="Times New Roman" w:cs="Times New Roman"/>
+          <w:sz w:val="24"/>
+          <w:szCs w:val="24"/>
+        </w:rPr>
+        <w:lastRenderedPageBreak/>
+        <w:t>WHO</w:t>
+      </w:r>
+      <w:r>
+        <w:rPr>
+          <w:rFonts w:ascii="Times New Roman" w:hAnsi="Times New Roman" w:cs="Times New Roman"/>
+          <w:sz w:val="24"/>
+          <w:szCs w:val="24"/>
+        </w:rPr>
+        <w:t xml:space="preserve"> : http</w:t>
+      </w:r>
+      <w:r>
+        <w:rPr>
+          <w:rFonts w:ascii="Times New Roman" w:hAnsi="Times New Roman" w:cs="Times New Roman"/>
+          <w:sz w:val="24"/>
+          <w:szCs w:val="24"/>
+        </w:rPr>
+        <w:t>://</w:t>
+      </w:r>
+      <w:r>
+        <w:rPr>
+          <w:rFonts w:ascii="Trebuchet MS" w:eastAsia="Times New Roman" w:hAnsi="Trebuchet MS" w:cs="Times New Roman"/>
+          <w:sz w:val="20"/>
+          <w:szCs w:val="20"/>
+          <w:shd w:val="clear" w:color="auto" w:fill="FFFFFF"/>
+        </w:rPr>
+        <w:t xml:space="preserve"> </w:t>
+      </w:r>
+      <w:r>
+        <w:rPr>
+          <w:rFonts w:ascii="Trebuchet MS" w:eastAsia="Times New Roman" w:hAnsi="Trebuchet MS" w:cs="Times New Roman"/>
+          <w:sz w:val="20"/>
+          <w:szCs w:val="20"/>
+          <w:shd w:val="clear" w:color="auto" w:fill="FFFFFF"/>
+        </w:rPr>
+        <w:t>: </w:t>
+      </w:r>
+      <w:hyperlink r:id="rId6" w:tgtFrame="_blank" w:history="1">
+        <w:r>
+          <w:rPr>
+            <w:rFonts w:ascii="Trebuchet MS" w:eastAsia="Times New Roman" w:hAnsi="Trebuchet MS" w:cs="Times New Roman"/>
+            <w:sz w:val="20"/>
+            <w:szCs w:val="20"/>
+            <w:shd w:val="clear" w:color="auto" w:fill="FFFFFF"/>
+          </w:rPr>
+          <w:t>who.int</w:t>
+        </w:r>
+      </w:hyperlink>
+      <w:r>
+        <w:rPr>
+          <w:rFonts w:ascii="Trebuchet MS" w:eastAsia="Times New Roman" w:hAnsi="Trebuchet MS" w:cs="Times New Roman"/>
+          <w:sz w:val="20"/>
+          <w:szCs w:val="20"/>
+          <w:shd w:val="clear" w:color="auto" w:fill="FFFFFF"/>
+        </w:rPr>
+        <w:t>/</w:t>
+      </w:r>
+    </w:p>
+    <w:p>
+      <w:pPr>
+        <w:pStyle w:val="ListParagraph"/>
+        <w:numPr>
+          <w:ilvl w:val="0"/>
+          <w:numId w:val="3"/>
+        </w:numPr>
+        <w:spacing w:line="360" w:lineRule="auto"/>
+        <w:jc w:val="both"/>
+        <w:rPr>
+          <w:rFonts w:ascii="Times New Roman" w:hAnsi="Times New Roman" w:cs="Times New Roman"/>
+          <w:sz w:val="24"/>
+          <w:szCs w:val="24"/>
+        </w:rPr>
+      </w:pPr>
+      <w:r>
+        <w:rPr>
+          <w:rFonts w:ascii="Times New Roman" w:hAnsi="Times New Roman" w:cs="Times New Roman"/>
+          <w:sz w:val="24"/>
+          <w:szCs w:val="24"/>
+        </w:rPr>
+        <w:t>Stack overflow</w:t>
+      </w:r>
+      <w:r>
+        <w:rPr>
+          <w:rFonts w:ascii="Times New Roman" w:hAnsi="Times New Roman" w:cs="Times New Roman"/>
+          <w:sz w:val="24"/>
+          <w:szCs w:val="24"/>
+        </w:rPr>
+        <w:t>:</w:t>
+      </w:r>
+      <w:r>
+        <w:rPr>
+          <w:rFonts w:ascii="Times New Roman" w:hAnsi="Times New Roman" w:cs="Times New Roman"/>
+          <w:sz w:val="24"/>
+          <w:szCs w:val="24"/>
+        </w:rPr>
+        <w:t xml:space="preserve"> http</w:t>
+      </w:r>
+      <w:r>
+        <w:rPr>
+          <w:rFonts w:ascii="Times New Roman" w:hAnsi="Times New Roman" w:cs="Times New Roman"/>
+          <w:sz w:val="24"/>
+          <w:szCs w:val="24"/>
+        </w:rPr>
+        <w:t>: //</w:t>
+      </w:r>
+      <w:hyperlink r:id="rId7" w:tgtFrame="_blank" w:history="1">
+        <w:r>
+          <w:rPr>
+            <w:rFonts w:ascii="Trebuchet MS" w:eastAsia="Times New Roman" w:hAnsi="Trebuchet MS" w:cs="Times New Roman"/>
+            <w:sz w:val="20"/>
+            <w:szCs w:val="20"/>
+            <w:shd w:val="clear" w:color="auto" w:fill="FFFFFF"/>
+          </w:rPr>
+          <w:t>stackoverflow.com</w:t>
+        </w:r>
+      </w:hyperlink>
+      <w:r>
+        <w:rPr>
+          <w:rFonts w:ascii="Trebuchet MS" w:eastAsia="Times New Roman" w:hAnsi="Trebuchet MS" w:cs="Times New Roman"/>
+          <w:sz w:val="20"/>
+          <w:szCs w:val="20"/>
+          <w:shd w:val="clear" w:color="auto" w:fill="FFFFFF"/>
+        </w:rPr>
+        <w:t>/</w:t>
+      </w:r>
+    </w:p>
+    <w:p>
+      <w:pPr>
+        <w:pStyle w:val="ListParagraph"/>
+        <w:numPr>
+          <w:ilvl w:val="0"/>
+          <w:numId w:val="3"/>
+        </w:numPr>
+        <w:spacing w:line="360" w:lineRule="auto"/>
+        <w:jc w:val="both"/>
+        <w:rPr>
+          <w:rFonts w:ascii="Times New Roman" w:hAnsi="Times New Roman" w:cs="Times New Roman"/>
+          <w:sz w:val="24"/>
+          <w:szCs w:val="24"/>
+        </w:rPr>
+      </w:pPr>
+      <w:r>
+        <w:rPr>
+          <w:rFonts w:ascii="Times New Roman" w:hAnsi="Times New Roman" w:cs="Times New Roman"/>
+          <w:sz w:val="24"/>
+          <w:szCs w:val="24"/>
+        </w:rPr>
+        <w:t>Guinness world records</w:t>
+      </w:r>
+      <w:r>
+        <w:rPr>
+          <w:rFonts w:ascii="Times New Roman" w:hAnsi="Times New Roman" w:cs="Times New Roman"/>
+          <w:sz w:val="24"/>
+          <w:szCs w:val="24"/>
+        </w:rPr>
+        <w:t xml:space="preserve"> : http</w:t>
+      </w:r>
+      <w:r>
+        <w:rPr>
+          <w:rFonts w:ascii="Times New Roman" w:hAnsi="Times New Roman" w:cs="Times New Roman"/>
+          <w:sz w:val="24"/>
+          <w:szCs w:val="24"/>
+        </w:rPr>
+        <w:t>://</w:t>
+      </w:r>
+      <w:r>
+        <w:rPr>
+          <w:rFonts w:ascii="Trebuchet MS" w:eastAsia="Times New Roman" w:hAnsi="Trebuchet MS" w:cs="Times New Roman"/>
+          <w:sz w:val="20"/>
+          <w:szCs w:val="20"/>
+          <w:shd w:val="clear" w:color="auto" w:fill="FFFFFF"/>
+        </w:rPr>
+        <w:t xml:space="preserve"> </w:t>
+      </w:r>
+      <w:hyperlink r:id="rId8" w:tgtFrame="_blank" w:history="1">
+        <w:r>
+          <w:rPr>
+            <w:rFonts w:ascii="Trebuchet MS" w:eastAsia="Times New Roman" w:hAnsi="Trebuchet MS" w:cs="Times New Roman"/>
+            <w:sz w:val="20"/>
+            <w:szCs w:val="20"/>
+            <w:shd w:val="clear" w:color="auto" w:fill="FFFFFF"/>
+          </w:rPr>
+          <w:t>www.guinnessworldrecords.com</w:t>
+        </w:r>
+      </w:hyperlink>
+      <w:r>
+        <w:rPr>
+          <w:rFonts w:ascii="Trebuchet MS" w:eastAsia="Times New Roman" w:hAnsi="Trebuchet MS" w:cs="Times New Roman"/>
+          <w:sz w:val="20"/>
+          <w:szCs w:val="20"/>
+          <w:shd w:val="clear" w:color="auto" w:fill="FFFFFF"/>
+        </w:rPr>
+        <w:t>/</w:t>
+      </w:r>
+    </w:p>
+    <w:p>
+      <w:pPr>
+        <w:pStyle w:val="ListParagraph"/>
+        <w:numPr>
+          <w:ilvl w:val="0"/>
+          <w:numId w:val="3"/>
+        </w:numPr>
+        <w:spacing w:line="360" w:lineRule="auto"/>
+        <w:jc w:val="both"/>
+        <w:rPr>
+          <w:rFonts w:ascii="Times New Roman" w:hAnsi="Times New Roman" w:cs="Times New Roman"/>
+          <w:sz w:val="24"/>
+          <w:szCs w:val="24"/>
+        </w:rPr>
+      </w:pPr>
+      <w:r>
+        <w:rPr>
+          <w:rFonts w:ascii="Times New Roman" w:hAnsi="Times New Roman" w:cs="Times New Roman"/>
+          <w:sz w:val="24"/>
+          <w:szCs w:val="24"/>
+        </w:rPr>
+        <w:t>CNET</w:t>
+      </w:r>
+      <w:r>
+        <w:rPr>
+          <w:rFonts w:ascii="Times New Roman" w:hAnsi="Times New Roman" w:cs="Times New Roman"/>
+          <w:sz w:val="24"/>
+          <w:szCs w:val="24"/>
+        </w:rPr>
+        <w:t xml:space="preserve"> : http</w:t>
+      </w:r>
+      <w:r>
+        <w:rPr>
+          <w:rFonts w:ascii="Times New Roman" w:hAnsi="Times New Roman" w:cs="Times New Roman"/>
+          <w:sz w:val="24"/>
+          <w:szCs w:val="24"/>
+        </w:rPr>
+        <w:t>://</w:t>
+      </w:r>
+      <w:r>
+        <w:t xml:space="preserve"> </w:t>
+      </w:r>
+      <w:hyperlink r:id="rId9" w:tgtFrame="_blank" w:history="1">
+        <w:r>
+          <w:rPr>
+            <w:rFonts w:ascii="Trebuchet MS" w:eastAsia="Times New Roman" w:hAnsi="Trebuchet MS" w:cs="Times New Roman"/>
+            <w:sz w:val="20"/>
+            <w:szCs w:val="20"/>
+            <w:shd w:val="clear" w:color="auto" w:fill="FFFFFF"/>
+          </w:rPr>
+          <w:t>www.cnet.com</w:t>
+        </w:r>
+      </w:hyperlink>
+      <w:r>
+        <w:rPr>
+          <w:rFonts w:ascii="Trebuchet MS" w:eastAsia="Times New Roman" w:hAnsi="Trebuchet MS" w:cs="Times New Roman"/>
+          <w:sz w:val="20"/>
+          <w:szCs w:val="20"/>
+          <w:shd w:val="clear" w:color="auto" w:fill="FFFFFF"/>
+        </w:rPr>
+        <w:t>/</w:t>
+      </w:r>
+    </w:p>
+    <w:p>
+      <w:pPr>
+        <w:pStyle w:val="ListParagraph"/>
+        <w:numPr>
+          <w:ilvl w:val="0"/>
+          <w:numId w:val="3"/>
+        </w:numPr>
+        <w:spacing w:line="360" w:lineRule="auto"/>
+        <w:jc w:val="both"/>
+        <w:rPr>
+          <w:rFonts w:ascii="Times New Roman" w:hAnsi="Times New Roman" w:cs="Times New Roman"/>
+          <w:sz w:val="24"/>
+          <w:szCs w:val="24"/>
+        </w:rPr>
+      </w:pPr>
+      <w:r>
+        <w:rPr>
+          <w:rFonts w:ascii="Times New Roman" w:hAnsi="Times New Roman" w:cs="Times New Roman"/>
+          <w:sz w:val="24"/>
+          <w:szCs w:val="24"/>
+        </w:rPr>
+        <w:t>W3</w:t>
+      </w:r>
+      <w:r>
+        <w:rPr>
+          <w:rFonts w:ascii="Times New Roman" w:hAnsi="Times New Roman" w:cs="Times New Roman"/>
+          <w:sz w:val="24"/>
+          <w:szCs w:val="24"/>
+        </w:rPr>
+        <w:t xml:space="preserve"> </w:t>
+      </w:r>
+      <w:r>
+        <w:rPr>
+          <w:rFonts w:ascii="Times New Roman" w:hAnsi="Times New Roman" w:cs="Times New Roman"/>
+          <w:sz w:val="24"/>
+          <w:szCs w:val="24"/>
+        </w:rPr>
+        <w:t>: http</w:t>
+      </w:r>
+      <w:r>
+        <w:rPr>
+          <w:rFonts w:ascii="Times New Roman" w:hAnsi="Times New Roman" w:cs="Times New Roman"/>
+          <w:sz w:val="24"/>
+          <w:szCs w:val="24"/>
+        </w:rPr>
+        <w:t>://</w:t>
+      </w:r>
+      <w:r>
+        <w:rPr>
+          <w:rFonts w:ascii="Trebuchet MS" w:eastAsia="Times New Roman" w:hAnsi="Trebuchet MS" w:cs="Times New Roman"/>
+          <w:sz w:val="20"/>
+          <w:szCs w:val="20"/>
+          <w:shd w:val="clear" w:color="auto" w:fill="FFFFFF"/>
+        </w:rPr>
+        <w:t xml:space="preserve"> : </w:t>
+      </w:r>
+      <w:hyperlink r:id="rId10" w:tgtFrame="_blank" w:history="1">
+        <w:r>
+          <w:rPr>
+            <w:rFonts w:ascii="Trebuchet MS" w:eastAsia="Times New Roman" w:hAnsi="Trebuchet MS" w:cs="Times New Roman"/>
+            <w:sz w:val="20"/>
+            <w:szCs w:val="20"/>
+            <w:shd w:val="clear" w:color="auto" w:fill="FFFFFF"/>
+          </w:rPr>
+          <w:t>www.w3.org</w:t>
+        </w:r>
+      </w:hyperlink>
+      <w:r>
+        <w:rPr>
+          <w:rFonts w:ascii="Trebuchet MS" w:eastAsia="Times New Roman" w:hAnsi="Trebuchet MS" w:cs="Times New Roman"/>
+          <w:sz w:val="20"/>
+          <w:szCs w:val="20"/>
+          <w:shd w:val="clear" w:color="auto" w:fill="FFFFFF"/>
+        </w:rPr>
+        <w:t>/</w:t>
+      </w:r>
+    </w:p>
+    <w:p>
+      <w:pPr>
+        <w:spacing w:line="360" w:lineRule="auto"/>
+        <w:jc w:val="both"/>
+        <w:rPr>
+          <w:rFonts w:ascii="Times New Roman" w:hAnsi="Times New Roman" w:cs="Times New Roman"/>
+          <w:b/>
+          <w:sz w:val="24"/>
+          <w:szCs w:val="24"/>
+        </w:rPr>
+      </w:pPr>
+      <w:r>
+        <w:rPr>
+          <w:rFonts w:ascii="Times New Roman" w:hAnsi="Times New Roman" w:cs="Times New Roman"/>
+          <w:b/>
+          <w:sz w:val="24"/>
+          <w:szCs w:val="24"/>
+        </w:rPr>
+        <w:t>Business/Marketing</w:t>
+      </w:r>
+    </w:p>
+    <w:p>
+      <w:pPr>
+        <w:pStyle w:val="ListParagraph"/>
+        <w:numPr>
+          <w:ilvl w:val="0"/>
+          <w:numId w:val="4"/>
+        </w:numPr>
+        <w:spacing w:line="360" w:lineRule="auto"/>
+        <w:jc w:val="both"/>
+        <w:rPr>
+          <w:rFonts w:ascii="Times New Roman" w:hAnsi="Times New Roman" w:cs="Times New Roman"/>
+          <w:sz w:val="24"/>
+          <w:szCs w:val="24"/>
+        </w:rPr>
+      </w:pPr>
+      <w:r>
+        <w:rPr>
+          <w:rFonts w:ascii="Times New Roman" w:hAnsi="Times New Roman" w:cs="Times New Roman"/>
+          <w:sz w:val="24"/>
+          <w:szCs w:val="24"/>
+        </w:rPr>
+        <w:t>Forbes</w:t>
+      </w:r>
+      <w:r>
+        <w:rPr>
+          <w:rFonts w:ascii="Times New Roman" w:hAnsi="Times New Roman" w:cs="Times New Roman"/>
+          <w:sz w:val="24"/>
+          <w:szCs w:val="24"/>
+        </w:rPr>
+        <w:t xml:space="preserve"> : </w:t>
+      </w:r>
+      <w:r>
+        <w:rPr>
+          <w:rFonts w:ascii="Times New Roman" w:hAnsi="Times New Roman" w:cs="Times New Roman"/>
+          <w:sz w:val="24"/>
+          <w:szCs w:val="24"/>
+        </w:rPr>
+        <w:t>http://www.forbes.com/</w:t>
+      </w:r>
+    </w:p>
+    <w:p>
+      <w:pPr>
+        <w:pStyle w:val="ListParagraph"/>
+        <w:numPr>
+          <w:ilvl w:val="0"/>
+          <w:numId w:val="4"/>
+        </w:numPr>
+        <w:spacing w:line="360" w:lineRule="auto"/>
+        <w:jc w:val="both"/>
+        <w:rPr>
+          <w:rFonts w:ascii="Times New Roman" w:hAnsi="Times New Roman" w:cs="Times New Roman"/>
+          <w:sz w:val="24"/>
+          <w:szCs w:val="24"/>
+        </w:rPr>
+      </w:pPr>
+      <w:r>
+        <w:rPr>
+          <w:rFonts w:ascii="Times New Roman" w:hAnsi="Times New Roman" w:cs="Times New Roman"/>
+          <w:sz w:val="24"/>
+          <w:szCs w:val="24"/>
+        </w:rPr>
+        <w:t>Financial Times</w:t>
+      </w:r>
+      <w:r>
+        <w:rPr>
+          <w:rFonts w:ascii="Times New Roman" w:hAnsi="Times New Roman" w:cs="Times New Roman"/>
+          <w:sz w:val="24"/>
+          <w:szCs w:val="24"/>
+        </w:rPr>
+        <w:t xml:space="preserve"> : </w:t>
+      </w:r>
+      <w:r>
+        <w:rPr>
+          <w:rFonts w:ascii="Times New Roman" w:hAnsi="Times New Roman" w:cs="Times New Roman"/>
+          <w:sz w:val="24"/>
+          <w:szCs w:val="24"/>
+        </w:rPr>
+        <w:t>http://www.ft.com/</w:t>
+      </w:r>
+    </w:p>
+    <w:p>
+      <w:pPr>
+        <w:pStyle w:val="ListParagraph"/>
+        <w:numPr>
+          <w:ilvl w:val="0"/>
+          <w:numId w:val="4"/>
+        </w:numPr>
+        <w:spacing w:line="360" w:lineRule="auto"/>
+        <w:jc w:val="both"/>
+        <w:rPr>
+          <w:rFonts w:ascii="Times New Roman" w:hAnsi="Times New Roman" w:cs="Times New Roman"/>
+          <w:sz w:val="24"/>
+          <w:szCs w:val="24"/>
+        </w:rPr>
+      </w:pPr>
+      <w:r>
+        <w:rPr>
+          <w:rFonts w:ascii="Times New Roman" w:hAnsi="Times New Roman" w:cs="Times New Roman"/>
+          <w:sz w:val="24"/>
+          <w:szCs w:val="24"/>
+        </w:rPr>
+        <w:t>Fortune</w:t>
+      </w:r>
+      <w:r>
+        <w:rPr>
+          <w:rFonts w:ascii="Times New Roman" w:hAnsi="Times New Roman" w:cs="Times New Roman"/>
+          <w:sz w:val="24"/>
+          <w:szCs w:val="24"/>
+        </w:rPr>
+        <w:t xml:space="preserve"> : https://</w:t>
+      </w:r>
+      <w:r>
+        <w:rPr>
+          <w:rFonts w:ascii="Times New Roman" w:hAnsi="Times New Roman" w:cs="Times New Roman"/>
+          <w:sz w:val="24"/>
+          <w:szCs w:val="24"/>
+        </w:rPr>
+        <w:t>fortune.com/</w:t>
+      </w:r>
+    </w:p>
+    <w:p>
+      <w:pPr>
+        <w:pStyle w:val="ListParagraph"/>
+        <w:numPr>
+          <w:ilvl w:val="0"/>
+          <w:numId w:val="4"/>
+        </w:numPr>
+        <w:spacing w:line="360" w:lineRule="auto"/>
+        <w:jc w:val="both"/>
+        <w:rPr>
+          <w:rFonts w:ascii="Times New Roman" w:hAnsi="Times New Roman" w:cs="Times New Roman"/>
+          <w:sz w:val="24"/>
+          <w:szCs w:val="24"/>
+        </w:rPr>
+      </w:pPr>
+      <w:r>
+        <w:rPr>
+          <w:rFonts w:ascii="Times New Roman" w:hAnsi="Times New Roman" w:cs="Times New Roman"/>
+          <w:sz w:val="24"/>
+          <w:szCs w:val="24"/>
+        </w:rPr>
+        <w:t>Business Insider</w:t>
+      </w:r>
+      <w:r>
+        <w:rPr>
+          <w:rFonts w:ascii="Times New Roman" w:hAnsi="Times New Roman" w:cs="Times New Roman"/>
+          <w:sz w:val="24"/>
+          <w:szCs w:val="24"/>
+        </w:rPr>
+        <w:t xml:space="preserve"> : </w:t>
+      </w:r>
+      <w:r>
+        <w:rPr>
+          <w:rFonts w:ascii="Times New Roman" w:hAnsi="Times New Roman" w:cs="Times New Roman"/>
+          <w:sz w:val="24"/>
+          <w:szCs w:val="24"/>
+        </w:rPr>
+        <w:t>http://www.businessinsider.com/</w:t>
+      </w:r>
+    </w:p>
+    <w:p>
+      <w:pPr>
+        <w:pStyle w:val="ListParagraph"/>
+        <w:numPr>
+          <w:ilvl w:val="0"/>
+          <w:numId w:val="4"/>
+        </w:numPr>
+        <w:spacing w:line="360" w:lineRule="auto"/>
+        <w:jc w:val="both"/>
+        <w:rPr>
+          <w:rFonts w:ascii="Times New Roman" w:hAnsi="Times New Roman" w:cs="Times New Roman"/>
+          <w:sz w:val="24"/>
+          <w:szCs w:val="24"/>
+        </w:rPr>
+      </w:pPr>
+      <w:proofErr w:type="spellStart"/>
+      <w:r>
+        <w:rPr>
+          <w:rFonts w:ascii="Times New Roman" w:hAnsi="Times New Roman" w:cs="Times New Roman"/>
+          <w:sz w:val="24"/>
+          <w:szCs w:val="24"/>
+        </w:rPr>
+        <w:t>AllBusiness</w:t>
+      </w:r>
+      <w:proofErr w:type="spellEnd"/>
+      <w:r>
+        <w:rPr>
+          <w:rFonts w:ascii="Times New Roman" w:hAnsi="Times New Roman" w:cs="Times New Roman"/>
+          <w:sz w:val="24"/>
+          <w:szCs w:val="24"/>
+        </w:rPr>
+        <w:t xml:space="preserve"> : </w:t>
+      </w:r>
+      <w:r>
+        <w:rPr>
+          <w:rFonts w:ascii="Times New Roman" w:hAnsi="Times New Roman" w:cs="Times New Roman"/>
+          <w:sz w:val="24"/>
+          <w:szCs w:val="24"/>
+        </w:rPr>
+        <w:t>http://www.allbusiness.com/</w:t>
+      </w:r>
+    </w:p>
+    <w:p>
+      <w:pPr>
+        <w:spacing w:line="360" w:lineRule="auto"/>
+        <w:jc w:val="both"/>
+        <w:rPr>
+          <w:rFonts w:ascii="Times New Roman" w:hAnsi="Times New Roman" w:cs="Times New Roman"/>
+          <w:b/>
+          <w:sz w:val="24"/>
+          <w:szCs w:val="24"/>
+        </w:rPr>
+      </w:pPr>
+      <w:r>
+        <w:rPr>
+          <w:rFonts w:ascii="Times New Roman" w:hAnsi="Times New Roman" w:cs="Times New Roman"/>
+          <w:b/>
+          <w:sz w:val="24"/>
+          <w:szCs w:val="24"/>
+        </w:rPr>
+        <w:t>Educational</w:t>
+      </w:r>
+    </w:p>
+    <w:p>
+      <w:pPr>
+        <w:pStyle w:val="ListParagraph"/>
+        <w:numPr>
+          <w:ilvl w:val="0"/>
+          <w:numId w:val="5"/>
+        </w:numPr>
+        <w:spacing w:line="360" w:lineRule="auto"/>
+        <w:jc w:val="both"/>
+        <w:rPr>
+          <w:rFonts w:ascii="Times New Roman" w:hAnsi="Times New Roman" w:cs="Times New Roman"/>
+          <w:sz w:val="24"/>
+          <w:szCs w:val="24"/>
+        </w:rPr>
+      </w:pPr>
+      <w:proofErr w:type="spellStart"/>
+      <w:r>
+        <w:rPr>
+          <w:rFonts w:ascii="Times New Roman" w:hAnsi="Times New Roman" w:cs="Times New Roman"/>
+          <w:sz w:val="24"/>
+          <w:szCs w:val="24"/>
+        </w:rPr>
+        <w:t>Udeny</w:t>
+      </w:r>
+      <w:proofErr w:type="spellEnd"/>
+      <w:r>
+        <w:rPr>
+          <w:rFonts w:ascii="Times New Roman" w:hAnsi="Times New Roman" w:cs="Times New Roman"/>
+          <w:sz w:val="24"/>
+          <w:szCs w:val="24"/>
+        </w:rPr>
+        <w:t xml:space="preserve"> : </w:t>
+      </w:r>
+      <w:r>
+        <w:rPr>
+          <w:rFonts w:ascii="Times New Roman" w:hAnsi="Times New Roman" w:cs="Times New Roman"/>
+          <w:sz w:val="24"/>
+          <w:szCs w:val="24"/>
+        </w:rPr>
+        <w:t>https://www.udemy.com/</w:t>
+      </w:r>
+    </w:p>
+    <w:p>
+      <w:pPr>
+        <w:pStyle w:val="ListParagraph"/>
+        <w:numPr>
+          <w:ilvl w:val="0"/>
+          <w:numId w:val="5"/>
+        </w:numPr>
+        <w:spacing w:line="360" w:lineRule="auto"/>
+        <w:jc w:val="both"/>
+        <w:rPr>
+          <w:rFonts w:ascii="Times New Roman" w:hAnsi="Times New Roman" w:cs="Times New Roman"/>
+          <w:sz w:val="24"/>
+          <w:szCs w:val="24"/>
+        </w:rPr>
+      </w:pPr>
+      <w:r>
+        <w:rPr>
+          <w:rFonts w:ascii="Times New Roman" w:hAnsi="Times New Roman" w:cs="Times New Roman"/>
+          <w:sz w:val="24"/>
+          <w:szCs w:val="24"/>
+        </w:rPr>
+        <w:t>Khan Academy</w:t>
+      </w:r>
+      <w:r>
+        <w:rPr>
+          <w:rFonts w:ascii="Times New Roman" w:hAnsi="Times New Roman" w:cs="Times New Roman"/>
+          <w:sz w:val="24"/>
+          <w:szCs w:val="24"/>
+        </w:rPr>
+        <w:t xml:space="preserve"> : </w:t>
+      </w:r>
+      <w:r>
+        <w:rPr>
+          <w:rFonts w:ascii="Times New Roman" w:hAnsi="Times New Roman" w:cs="Times New Roman"/>
+          <w:sz w:val="24"/>
+          <w:szCs w:val="24"/>
+        </w:rPr>
+        <w:t>https://www.khanacademy.org/</w:t>
+      </w:r>
+    </w:p>
+    <w:p>
+      <w:pPr>
+        <w:pStyle w:val="ListParagraph"/>
+        <w:numPr>
+          <w:ilvl w:val="0"/>
+          <w:numId w:val="5"/>
+        </w:numPr>
+        <w:spacing w:line="360" w:lineRule="auto"/>
+        <w:jc w:val="both"/>
+        <w:rPr>
+          <w:rFonts w:ascii="Times New Roman" w:hAnsi="Times New Roman" w:cs="Times New Roman"/>
+          <w:sz w:val="24"/>
+          <w:szCs w:val="24"/>
+        </w:rPr>
+      </w:pPr>
+      <w:proofErr w:type="spellStart"/>
+      <w:r>
+        <w:rPr>
+          <w:rFonts w:ascii="Times New Roman" w:hAnsi="Times New Roman" w:cs="Times New Roman"/>
+          <w:sz w:val="24"/>
+          <w:szCs w:val="24"/>
+        </w:rPr>
+        <w:t>Edx</w:t>
+      </w:r>
+      <w:proofErr w:type="spellEnd"/>
+      <w:r>
+        <w:rPr>
+          <w:rFonts w:ascii="Times New Roman" w:hAnsi="Times New Roman" w:cs="Times New Roman"/>
+          <w:sz w:val="24"/>
+          <w:szCs w:val="24"/>
+        </w:rPr>
+        <w:t xml:space="preserve"> : </w:t>
+      </w:r>
+      <w:r>
+        <w:rPr>
+          <w:rFonts w:ascii="Times New Roman" w:hAnsi="Times New Roman" w:cs="Times New Roman"/>
+          <w:sz w:val="24"/>
+          <w:szCs w:val="24"/>
+        </w:rPr>
+        <w:t>https://www.edx.org/</w:t>
+      </w:r>
+    </w:p>
+    <w:p>
+      <w:pPr>
+        <w:pStyle w:val="ListParagraph"/>
+        <w:numPr>
+          <w:ilvl w:val="0"/>
+          <w:numId w:val="5"/>
+        </w:numPr>
+        <w:spacing w:line="360" w:lineRule="auto"/>
+        <w:jc w:val="both"/>
+        <w:rPr>
+          <w:rFonts w:ascii="Times New Roman" w:hAnsi="Times New Roman" w:cs="Times New Roman"/>
+          <w:sz w:val="24"/>
+          <w:szCs w:val="24"/>
+        </w:rPr>
+      </w:pPr>
+      <w:r>
+        <w:rPr>
+          <w:rFonts w:ascii="Times New Roman" w:hAnsi="Times New Roman" w:cs="Times New Roman"/>
+          <w:sz w:val="24"/>
+          <w:szCs w:val="24"/>
+        </w:rPr>
+        <w:t>Coursera</w:t>
+      </w:r>
+      <w:r>
+        <w:rPr>
+          <w:rFonts w:ascii="Times New Roman" w:hAnsi="Times New Roman" w:cs="Times New Roman"/>
+          <w:sz w:val="24"/>
+          <w:szCs w:val="24"/>
+        </w:rPr>
+        <w:t xml:space="preserve"> : </w:t>
+      </w:r>
+      <w:r>
+        <w:rPr>
+          <w:rFonts w:ascii="Times New Roman" w:hAnsi="Times New Roman" w:cs="Times New Roman"/>
+          <w:sz w:val="24"/>
+          <w:szCs w:val="24"/>
+        </w:rPr>
+        <w:t>https://www.coursera.org/</w:t>
+      </w:r>
+    </w:p>
+    <w:p>
+      <w:pPr>
+        <w:pStyle w:val="ListParagraph"/>
+        <w:numPr>
+          <w:ilvl w:val="0"/>
+          <w:numId w:val="5"/>
+        </w:numPr>
+        <w:spacing w:line="360" w:lineRule="auto"/>
+        <w:jc w:val="both"/>
+        <w:rPr>
+          <w:rFonts w:ascii="Times New Roman" w:hAnsi="Times New Roman" w:cs="Times New Roman"/>
+          <w:sz w:val="24"/>
+          <w:szCs w:val="24"/>
+        </w:rPr>
+      </w:pPr>
+      <w:r>
+        <w:rPr>
+          <w:rFonts w:ascii="Times New Roman" w:hAnsi="Times New Roman" w:cs="Times New Roman"/>
+          <w:sz w:val="24"/>
+          <w:szCs w:val="24"/>
+        </w:rPr>
+        <w:t xml:space="preserve">Stanford online : </w:t>
+      </w:r>
+      <w:r>
+        <w:rPr>
+          <w:rFonts w:ascii="Times New Roman" w:hAnsi="Times New Roman" w:cs="Times New Roman"/>
+          <w:sz w:val="24"/>
+          <w:szCs w:val="24"/>
+        </w:rPr>
+        <w:t>https://www.edx.org/</w:t>
+      </w:r>
+    </w:p>
+    <w:p>
+      <w:pPr>
+        <w:spacing w:line="360" w:lineRule="auto"/>
+        <w:jc w:val="both"/>
+        <w:rPr>
+          <w:rFonts w:ascii="Times New Roman" w:hAnsi="Times New Roman" w:cs="Times New Roman"/>
+          <w:b/>
+          <w:sz w:val="24"/>
+          <w:szCs w:val="24"/>
+        </w:rPr>
+      </w:pPr>
+      <w:r>
+        <w:rPr>
+          <w:rFonts w:ascii="Times New Roman" w:hAnsi="Times New Roman" w:cs="Times New Roman"/>
+          <w:b/>
+          <w:sz w:val="24"/>
+          <w:szCs w:val="24"/>
+        </w:rPr>
+        <w:t>Entertainment</w:t>
+      </w:r>
+    </w:p>
+    <w:p>
+      <w:pPr>
+        <w:pStyle w:val="ListParagraph"/>
+        <w:numPr>
+          <w:ilvl w:val="0"/>
+          <w:numId w:val="6"/>
+        </w:numPr>
+        <w:spacing w:line="360" w:lineRule="auto"/>
+        <w:jc w:val="both"/>
+        <w:rPr>
+          <w:rFonts w:ascii="Times New Roman" w:hAnsi="Times New Roman" w:cs="Times New Roman"/>
+          <w:sz w:val="24"/>
+          <w:szCs w:val="24"/>
+        </w:rPr>
+      </w:pPr>
+      <w:r>
+        <w:rPr>
+          <w:rFonts w:ascii="Times New Roman" w:hAnsi="Times New Roman" w:cs="Times New Roman"/>
+          <w:sz w:val="24"/>
+          <w:szCs w:val="24"/>
+        </w:rPr>
+        <w:t>Netflix</w:t>
+      </w:r>
+      <w:r>
+        <w:rPr>
+          <w:rFonts w:ascii="Times New Roman" w:hAnsi="Times New Roman" w:cs="Times New Roman"/>
+          <w:sz w:val="24"/>
+          <w:szCs w:val="24"/>
+        </w:rPr>
+        <w:t xml:space="preserve"> : </w:t>
+      </w:r>
+      <w:r>
+        <w:rPr>
+          <w:rFonts w:ascii="Times New Roman" w:hAnsi="Times New Roman" w:cs="Times New Roman"/>
+          <w:sz w:val="24"/>
+          <w:szCs w:val="24"/>
+        </w:rPr>
+        <w:t>https://www.netflix.com/</w:t>
+      </w:r>
+    </w:p>
+    <w:p>
+      <w:pPr>
+        <w:pStyle w:val="ListParagraph"/>
+        <w:numPr>
+          <w:ilvl w:val="0"/>
+          <w:numId w:val="6"/>
+        </w:numPr>
+        <w:spacing w:line="360" w:lineRule="auto"/>
+        <w:jc w:val="both"/>
+        <w:rPr>
+          <w:rFonts w:ascii="Times New Roman" w:hAnsi="Times New Roman" w:cs="Times New Roman"/>
+          <w:sz w:val="24"/>
+          <w:szCs w:val="24"/>
+        </w:rPr>
+      </w:pPr>
+      <w:r>
+        <w:rPr>
+          <w:rFonts w:ascii="Times New Roman" w:hAnsi="Times New Roman" w:cs="Times New Roman"/>
+          <w:sz w:val="24"/>
+          <w:szCs w:val="24"/>
+        </w:rPr>
+        <w:t>ESPN</w:t>
+      </w:r>
+      <w:r>
+        <w:rPr>
+          <w:rFonts w:ascii="Times New Roman" w:hAnsi="Times New Roman" w:cs="Times New Roman"/>
+          <w:sz w:val="24"/>
+          <w:szCs w:val="24"/>
+        </w:rPr>
+        <w:t xml:space="preserve"> : </w:t>
+      </w:r>
+      <w:r>
+        <w:rPr>
+          <w:rFonts w:ascii="Times New Roman" w:hAnsi="Times New Roman" w:cs="Times New Roman"/>
+          <w:sz w:val="24"/>
+          <w:szCs w:val="24"/>
+        </w:rPr>
+        <w:t>http://espn.go.com/</w:t>
+      </w:r>
+    </w:p>
+    <w:p>
+      <w:pPr>
+        <w:pStyle w:val="ListParagraph"/>
+        <w:numPr>
+          <w:ilvl w:val="0"/>
+          <w:numId w:val="6"/>
+        </w:numPr>
+        <w:spacing w:line="360" w:lineRule="auto"/>
+        <w:jc w:val="both"/>
+        <w:rPr>
+          <w:rFonts w:ascii="Times New Roman" w:hAnsi="Times New Roman" w:cs="Times New Roman"/>
+          <w:sz w:val="24"/>
+          <w:szCs w:val="24"/>
+        </w:rPr>
+      </w:pPr>
+      <w:r>
+        <w:rPr>
+          <w:rFonts w:ascii="Times New Roman" w:hAnsi="Times New Roman" w:cs="Times New Roman"/>
+          <w:sz w:val="24"/>
+          <w:szCs w:val="24"/>
+        </w:rPr>
+        <w:t>TMZ</w:t>
+      </w:r>
+      <w:r>
+        <w:rPr>
+          <w:rFonts w:ascii="Times New Roman" w:hAnsi="Times New Roman" w:cs="Times New Roman"/>
+          <w:sz w:val="24"/>
+          <w:szCs w:val="24"/>
+        </w:rPr>
+        <w:t xml:space="preserve"> : </w:t>
+      </w:r>
+      <w:r>
+        <w:rPr>
+          <w:rFonts w:ascii="Times New Roman" w:hAnsi="Times New Roman" w:cs="Times New Roman"/>
+          <w:sz w:val="24"/>
+          <w:szCs w:val="24"/>
+        </w:rPr>
+        <w:t>http://www.tmz.com/</w:t>
+      </w:r>
+    </w:p>
+    <w:p>
+      <w:pPr>
+        <w:pStyle w:val="ListParagraph"/>
+        <w:numPr>
+          <w:ilvl w:val="0"/>
+          <w:numId w:val="6"/>
+        </w:numPr>
+        <w:spacing w:line="360" w:lineRule="auto"/>
+        <w:jc w:val="both"/>
+        <w:rPr>
+          <w:rFonts w:ascii="Times New Roman" w:hAnsi="Times New Roman" w:cs="Times New Roman"/>
+          <w:sz w:val="24"/>
+          <w:szCs w:val="24"/>
+        </w:rPr>
+      </w:pPr>
+      <w:r>
+        <w:rPr>
+          <w:rFonts w:ascii="Times New Roman" w:hAnsi="Times New Roman" w:cs="Times New Roman"/>
+          <w:sz w:val="24"/>
+          <w:szCs w:val="24"/>
+        </w:rPr>
+        <w:t>Funny or die</w:t>
+      </w:r>
+      <w:r>
+        <w:rPr>
+          <w:rFonts w:ascii="Times New Roman" w:hAnsi="Times New Roman" w:cs="Times New Roman"/>
+          <w:sz w:val="24"/>
+          <w:szCs w:val="24"/>
+        </w:rPr>
+        <w:t xml:space="preserve"> : </w:t>
+      </w:r>
+      <w:r>
+        <w:rPr>
+          <w:rFonts w:ascii="Times New Roman" w:hAnsi="Times New Roman" w:cs="Times New Roman"/>
+          <w:sz w:val="24"/>
+          <w:szCs w:val="24"/>
+        </w:rPr>
+        <w:t>http://www.funnyordie.com/</w:t>
+      </w:r>
+    </w:p>
+    <w:p>
+      <w:pPr>
+        <w:pStyle w:val="ListParagraph"/>
+        <w:numPr>
+          <w:ilvl w:val="0"/>
+          <w:numId w:val="6"/>
+        </w:numPr>
+        <w:spacing w:line="360" w:lineRule="auto"/>
+        <w:jc w:val="both"/>
+        <w:rPr>
+          <w:rFonts w:ascii="Times New Roman" w:hAnsi="Times New Roman" w:cs="Times New Roman"/>
+          <w:sz w:val="24"/>
+          <w:szCs w:val="24"/>
+        </w:rPr>
+      </w:pPr>
+      <w:r>
+        <w:rPr>
+          <w:rFonts w:ascii="Times New Roman" w:hAnsi="Times New Roman" w:cs="Times New Roman"/>
+          <w:sz w:val="24"/>
+          <w:szCs w:val="24"/>
+        </w:rPr>
+        <w:t>Rolling stone</w:t>
+      </w:r>
+      <w:r>
+        <w:rPr>
+          <w:rFonts w:ascii="Times New Roman" w:hAnsi="Times New Roman" w:cs="Times New Roman"/>
+          <w:sz w:val="24"/>
+          <w:szCs w:val="24"/>
+        </w:rPr>
+        <w:t xml:space="preserve"> : </w:t>
+      </w:r>
+      <w:r>
+        <w:rPr>
+          <w:rFonts w:ascii="Times New Roman" w:hAnsi="Times New Roman" w:cs="Times New Roman"/>
+          <w:sz w:val="24"/>
+          <w:szCs w:val="24"/>
+        </w:rPr>
+        <w:t>h</w:t>
+      </w:r>
+      <w:r>
+        <w:rPr>
+          <w:rFonts w:ascii="Times New Roman" w:hAnsi="Times New Roman" w:cs="Times New Roman"/>
+          <w:sz w:val="24"/>
+          <w:szCs w:val="24"/>
+        </w:rPr>
+        <w:t>ttp://www.rollingstone.com/</w:t>
+      </w:r>
+    </w:p>
+    <w:p>
+      <w:pPr>
+        <w:spacing w:line="360" w:lineRule="auto"/>
+        <w:jc w:val="both"/>
+        <w:rPr>
+          <w:rFonts w:ascii="Times New Roman" w:hAnsi="Times New Roman" w:cs="Times New Roman"/>
+          <w:b/>
+          <w:sz w:val="24"/>
+          <w:szCs w:val="24"/>
+        </w:rPr>
+      </w:pPr>
+      <w:r>
+        <w:rPr>
+          <w:rFonts w:ascii="Times New Roman" w:hAnsi="Times New Roman" w:cs="Times New Roman"/>
+          <w:b/>
+          <w:sz w:val="24"/>
+          <w:szCs w:val="24"/>
+        </w:rPr>
+        <w:t>Advocacy</w:t>
+      </w:r>
+    </w:p>
+    <w:p>
+      <w:pPr>
+        <w:pStyle w:val="ListParagraph"/>
+        <w:numPr>
+          <w:ilvl w:val="0"/>
+          <w:numId w:val="7"/>
+        </w:numPr>
+        <w:spacing w:line="360" w:lineRule="auto"/>
+        <w:jc w:val="both"/>
+        <w:rPr>
+          <w:rFonts w:ascii="Times New Roman" w:hAnsi="Times New Roman" w:cs="Times New Roman"/>
+          <w:sz w:val="24"/>
+          <w:szCs w:val="24"/>
+        </w:rPr>
+      </w:pPr>
+      <w:r>
+        <w:rPr>
+          <w:rFonts w:ascii="Times New Roman" w:hAnsi="Times New Roman" w:cs="Times New Roman"/>
+          <w:sz w:val="24"/>
+          <w:szCs w:val="24"/>
+        </w:rPr>
+        <w:t xml:space="preserve">Human </w:t>
+      </w:r>
+      <w:r>
+        <w:rPr>
+          <w:rFonts w:ascii="Times New Roman" w:hAnsi="Times New Roman" w:cs="Times New Roman"/>
+          <w:sz w:val="24"/>
+          <w:szCs w:val="24"/>
+        </w:rPr>
+        <w:t>R</w:t>
+      </w:r>
+      <w:r>
+        <w:rPr>
+          <w:rFonts w:ascii="Times New Roman" w:hAnsi="Times New Roman" w:cs="Times New Roman"/>
+          <w:sz w:val="24"/>
+          <w:szCs w:val="24"/>
+        </w:rPr>
+        <w:t>ights</w:t>
+      </w:r>
+      <w:r>
+        <w:rPr>
+          <w:rFonts w:ascii="Times New Roman" w:hAnsi="Times New Roman" w:cs="Times New Roman"/>
+          <w:sz w:val="24"/>
+          <w:szCs w:val="24"/>
+        </w:rPr>
+        <w:t xml:space="preserve"> watch</w:t>
+      </w:r>
+    </w:p>
+    <w:p>
+      <w:pPr>
+        <w:pStyle w:val="ListParagraph"/>
+        <w:numPr>
+          <w:ilvl w:val="0"/>
+          <w:numId w:val="7"/>
+        </w:numPr>
+        <w:spacing w:line="360" w:lineRule="auto"/>
+        <w:jc w:val="both"/>
+        <w:rPr>
+          <w:rFonts w:ascii="Times New Roman" w:hAnsi="Times New Roman" w:cs="Times New Roman"/>
+          <w:sz w:val="24"/>
+          <w:szCs w:val="24"/>
+        </w:rPr>
+      </w:pPr>
+      <w:r>
+        <w:rPr>
+          <w:rFonts w:ascii="Times New Roman" w:hAnsi="Times New Roman" w:cs="Times New Roman"/>
+          <w:sz w:val="24"/>
+          <w:szCs w:val="24"/>
+        </w:rPr>
+        <w:t>American cancer society</w:t>
+      </w:r>
+    </w:p>
+    <w:p>
+      <w:pPr>
+        <w:pStyle w:val="ListParagraph"/>
+        <w:numPr>
+          <w:ilvl w:val="0"/>
+          <w:numId w:val="7"/>
+        </w:numPr>
+        <w:spacing w:line="360" w:lineRule="auto"/>
+        <w:jc w:val="both"/>
+        <w:rPr>
+          <w:rFonts w:ascii="Times New Roman" w:hAnsi="Times New Roman" w:cs="Times New Roman"/>
+          <w:sz w:val="24"/>
+          <w:szCs w:val="24"/>
+        </w:rPr>
+      </w:pPr>
+      <w:r>
+        <w:rPr>
+          <w:rFonts w:ascii="Times New Roman" w:hAnsi="Times New Roman" w:cs="Times New Roman"/>
+          <w:sz w:val="24"/>
+          <w:szCs w:val="24"/>
+        </w:rPr>
+        <w:lastRenderedPageBreak/>
+        <w:t>Banner moments</w:t>
+      </w:r>
+    </w:p>
+    <w:p>
+      <w:pPr>
+        <w:pStyle w:val="ListParagraph"/>
+        <w:numPr>
+          <w:ilvl w:val="0"/>
+          <w:numId w:val="7"/>
+        </w:numPr>
+        <w:spacing w:line="360" w:lineRule="auto"/>
+        <w:jc w:val="both"/>
+        <w:rPr>
+          <w:rFonts w:ascii="Times New Roman" w:hAnsi="Times New Roman" w:cs="Times New Roman"/>
+          <w:sz w:val="24"/>
+          <w:szCs w:val="24"/>
+        </w:rPr>
+      </w:pPr>
+      <w:r>
+        <w:rPr>
+          <w:rFonts w:ascii="Times New Roman" w:hAnsi="Times New Roman" w:cs="Times New Roman"/>
+          <w:sz w:val="24"/>
+          <w:szCs w:val="24"/>
+        </w:rPr>
+        <w:t>Live with it</w:t>
+      </w:r>
+    </w:p>
+    <w:p>
+      <w:pPr>
+        <w:pStyle w:val="ListParagraph"/>
+        <w:numPr>
+          <w:ilvl w:val="0"/>
+          <w:numId w:val="7"/>
+        </w:numPr>
+        <w:spacing w:line="360" w:lineRule="auto"/>
+        <w:jc w:val="both"/>
+        <w:rPr>
+          <w:rFonts w:ascii="Times New Roman" w:hAnsi="Times New Roman" w:cs="Times New Roman"/>
+          <w:sz w:val="24"/>
+          <w:szCs w:val="24"/>
+        </w:rPr>
+      </w:pPr>
+      <w:r>
+        <w:rPr>
+          <w:rFonts w:ascii="Times New Roman" w:hAnsi="Times New Roman" w:cs="Times New Roman"/>
+          <w:sz w:val="24"/>
+          <w:szCs w:val="24"/>
+        </w:rPr>
+        <w:t>Exhale</w:t>
+      </w:r>
+    </w:p>
+    <w:p>
+      <w:pPr>
+        <w:spacing w:line="360" w:lineRule="auto"/>
+        <w:jc w:val="both"/>
+        <w:rPr>
+          <w:rFonts w:ascii="Times New Roman" w:hAnsi="Times New Roman" w:cs="Times New Roman"/>
+          <w:b/>
+          <w:sz w:val="24"/>
+          <w:szCs w:val="24"/>
+        </w:rPr>
+      </w:pPr>
+      <w:r>
+        <w:rPr>
+          <w:rFonts w:ascii="Times New Roman" w:hAnsi="Times New Roman" w:cs="Times New Roman"/>
+          <w:b/>
+          <w:sz w:val="24"/>
+          <w:szCs w:val="24"/>
+        </w:rPr>
+        <w:t>Blog</w:t>
+      </w:r>
+    </w:p>
+    <w:p>
+      <w:pPr>
+        <w:pStyle w:val="ListParagraph"/>
+        <w:numPr>
+          <w:ilvl w:val="0"/>
+          <w:numId w:val="11"/>
+        </w:numPr>
+        <w:spacing w:line="360" w:lineRule="auto"/>
+        <w:jc w:val="both"/>
+        <w:rPr>
+          <w:rFonts w:ascii="Times New Roman" w:hAnsi="Times New Roman" w:cs="Times New Roman"/>
+          <w:sz w:val="24"/>
+          <w:szCs w:val="24"/>
+        </w:rPr>
+      </w:pPr>
+      <w:r>
+        <w:rPr>
+          <w:rFonts w:ascii="Times New Roman" w:hAnsi="Times New Roman" w:cs="Times New Roman"/>
+          <w:sz w:val="24"/>
+          <w:szCs w:val="24"/>
+        </w:rPr>
+        <w:t>Huffington</w:t>
+      </w:r>
+      <w:r>
+        <w:rPr>
+          <w:rFonts w:ascii="Times New Roman" w:hAnsi="Times New Roman" w:cs="Times New Roman"/>
+          <w:sz w:val="24"/>
+          <w:szCs w:val="24"/>
+        </w:rPr>
+        <w:t xml:space="preserve"> </w:t>
+      </w:r>
+      <w:r>
+        <w:rPr>
+          <w:rFonts w:ascii="Times New Roman" w:hAnsi="Times New Roman" w:cs="Times New Roman"/>
+          <w:sz w:val="24"/>
+          <w:szCs w:val="24"/>
+        </w:rPr>
+        <w:t>Post</w:t>
+      </w:r>
+      <w:r>
+        <w:rPr>
+          <w:rFonts w:ascii="Times New Roman" w:hAnsi="Times New Roman" w:cs="Times New Roman"/>
+          <w:sz w:val="24"/>
+          <w:szCs w:val="24"/>
+        </w:rPr>
+        <w:t xml:space="preserve"> : </w:t>
+      </w:r>
+      <w:r>
+        <w:rPr>
+          <w:rFonts w:ascii="Times New Roman" w:hAnsi="Times New Roman" w:cs="Times New Roman"/>
+          <w:sz w:val="24"/>
+          <w:szCs w:val="24"/>
+        </w:rPr>
+        <w:t>http://www.huffingtonpost.com/</w:t>
+      </w:r>
+    </w:p>
+    <w:p>
+      <w:pPr>
+        <w:pStyle w:val="ListParagraph"/>
+        <w:numPr>
+          <w:ilvl w:val="0"/>
+          <w:numId w:val="11"/>
+        </w:numPr>
+        <w:spacing w:line="360" w:lineRule="auto"/>
+        <w:jc w:val="both"/>
+        <w:rPr>
+          <w:rFonts w:ascii="Times New Roman" w:hAnsi="Times New Roman" w:cs="Times New Roman"/>
+          <w:sz w:val="24"/>
+          <w:szCs w:val="24"/>
+        </w:rPr>
+      </w:pPr>
+      <w:r>
+        <w:rPr>
+          <w:rFonts w:ascii="Times New Roman" w:hAnsi="Times New Roman" w:cs="Times New Roman"/>
+          <w:sz w:val="24"/>
+          <w:szCs w:val="24"/>
+        </w:rPr>
+        <w:t>Chocolate and Zucchini</w:t>
+      </w:r>
+      <w:r>
+        <w:rPr>
+          <w:rFonts w:ascii="Times New Roman" w:hAnsi="Times New Roman" w:cs="Times New Roman"/>
+          <w:sz w:val="24"/>
+          <w:szCs w:val="24"/>
+        </w:rPr>
+        <w:t xml:space="preserve"> : </w:t>
+      </w:r>
+      <w:r>
+        <w:rPr>
+          <w:rFonts w:ascii="Times New Roman" w:hAnsi="Times New Roman" w:cs="Times New Roman"/>
+          <w:sz w:val="24"/>
+          <w:szCs w:val="24"/>
+        </w:rPr>
+        <w:t>http://www.chocolateandzucchini.com/</w:t>
+      </w:r>
+    </w:p>
+    <w:p>
+      <w:pPr>
+        <w:pStyle w:val="ListParagraph"/>
+        <w:numPr>
+          <w:ilvl w:val="0"/>
+          <w:numId w:val="11"/>
+        </w:numPr>
+        <w:spacing w:line="360" w:lineRule="auto"/>
+        <w:jc w:val="both"/>
+        <w:rPr>
+          <w:rFonts w:ascii="Times New Roman" w:hAnsi="Times New Roman" w:cs="Times New Roman"/>
+          <w:sz w:val="24"/>
+          <w:szCs w:val="24"/>
+        </w:rPr>
+      </w:pPr>
+      <w:proofErr w:type="spellStart"/>
+      <w:r>
+        <w:rPr>
+          <w:rFonts w:ascii="Times New Roman" w:hAnsi="Times New Roman" w:cs="Times New Roman"/>
+          <w:sz w:val="24"/>
+          <w:szCs w:val="24"/>
+        </w:rPr>
+        <w:t>Techcrunch</w:t>
+      </w:r>
+      <w:proofErr w:type="spellEnd"/>
+      <w:r>
+        <w:rPr>
+          <w:rFonts w:ascii="Times New Roman" w:hAnsi="Times New Roman" w:cs="Times New Roman"/>
+          <w:sz w:val="24"/>
+          <w:szCs w:val="24"/>
+        </w:rPr>
+        <w:t xml:space="preserve"> : </w:t>
+      </w:r>
+      <w:r>
+        <w:rPr>
+          <w:rFonts w:ascii="Times New Roman" w:hAnsi="Times New Roman" w:cs="Times New Roman"/>
+          <w:sz w:val="24"/>
+          <w:szCs w:val="24"/>
+        </w:rPr>
+        <w:t>http://www.techcrunch.com/</w:t>
+      </w:r>
+    </w:p>
+    <w:p>
+      <w:pPr>
+        <w:pStyle w:val="ListParagraph"/>
+        <w:numPr>
+          <w:ilvl w:val="0"/>
+          <w:numId w:val="11"/>
+        </w:numPr>
+        <w:spacing w:line="360" w:lineRule="auto"/>
+        <w:jc w:val="both"/>
+        <w:rPr>
+          <w:rFonts w:ascii="Times New Roman" w:hAnsi="Times New Roman" w:cs="Times New Roman"/>
+          <w:sz w:val="24"/>
+          <w:szCs w:val="24"/>
+        </w:rPr>
+      </w:pPr>
+      <w:proofErr w:type="spellStart"/>
+      <w:r>
+        <w:rPr>
+          <w:rFonts w:ascii="Times New Roman" w:hAnsi="Times New Roman" w:cs="Times New Roman"/>
+          <w:sz w:val="24"/>
+          <w:szCs w:val="24"/>
+        </w:rPr>
+        <w:t>Kottke</w:t>
+      </w:r>
+      <w:proofErr w:type="spellEnd"/>
+      <w:r>
+        <w:rPr>
+          <w:rFonts w:ascii="Times New Roman" w:hAnsi="Times New Roman" w:cs="Times New Roman"/>
+          <w:sz w:val="24"/>
+          <w:szCs w:val="24"/>
+        </w:rPr>
+        <w:t xml:space="preserve"> : </w:t>
+      </w:r>
+      <w:r>
+        <w:rPr>
+          <w:rFonts w:ascii="Times New Roman" w:hAnsi="Times New Roman" w:cs="Times New Roman"/>
+          <w:sz w:val="24"/>
+          <w:szCs w:val="24"/>
+        </w:rPr>
+        <w:t>http://www.kottke.org/</w:t>
+      </w:r>
+    </w:p>
+    <w:p>
+      <w:pPr>
+        <w:pStyle w:val="ListParagraph"/>
+        <w:numPr>
+          <w:ilvl w:val="0"/>
+          <w:numId w:val="11"/>
+        </w:numPr>
+        <w:spacing w:line="360" w:lineRule="auto"/>
+        <w:jc w:val="both"/>
+        <w:rPr>
+          <w:rFonts w:ascii="Times New Roman" w:hAnsi="Times New Roman" w:cs="Times New Roman"/>
+          <w:sz w:val="24"/>
+          <w:szCs w:val="24"/>
+        </w:rPr>
+      </w:pPr>
+      <w:proofErr w:type="spellStart"/>
+      <w:r>
+        <w:rPr>
+          <w:rFonts w:ascii="Times New Roman" w:hAnsi="Times New Roman" w:cs="Times New Roman"/>
+          <w:sz w:val="24"/>
+          <w:szCs w:val="24"/>
+        </w:rPr>
+        <w:t>Treehugger</w:t>
+      </w:r>
+      <w:proofErr w:type="spellEnd"/>
+      <w:r>
+        <w:rPr>
+          <w:rFonts w:ascii="Times New Roman" w:hAnsi="Times New Roman" w:cs="Times New Roman"/>
+          <w:sz w:val="24"/>
+          <w:szCs w:val="24"/>
+        </w:rPr>
+        <w:t xml:space="preserve"> : </w:t>
+      </w:r>
+      <w:r>
+        <w:rPr>
+          <w:rFonts w:ascii="Times New Roman" w:hAnsi="Times New Roman" w:cs="Times New Roman"/>
+          <w:sz w:val="24"/>
+          <w:szCs w:val="24"/>
+        </w:rPr>
+        <w:t>http://www.treehugger.com/</w:t>
+      </w:r>
+    </w:p>
+    <w:p>
+      <w:pPr>
+        <w:pStyle w:val="ListParagraph"/>
+        <w:numPr>
+          <w:ilvl w:val="0"/>
+          <w:numId w:val="11"/>
+        </w:numPr>
+        <w:spacing w:line="360" w:lineRule="auto"/>
+        <w:jc w:val="both"/>
+        <w:rPr>
+          <w:rFonts w:ascii="Times New Roman" w:hAnsi="Times New Roman" w:cs="Times New Roman"/>
+          <w:sz w:val="24"/>
+          <w:szCs w:val="24"/>
+        </w:rPr>
+      </w:pPr>
+      <w:r>
+        <w:rPr>
+          <w:rFonts w:ascii="Times New Roman" w:hAnsi="Times New Roman" w:cs="Times New Roman"/>
+          <w:sz w:val="24"/>
+          <w:szCs w:val="24"/>
+        </w:rPr>
+        <w:t xml:space="preserve">Chez </w:t>
+      </w:r>
+      <w:proofErr w:type="spellStart"/>
+      <w:r>
+        <w:rPr>
+          <w:rFonts w:ascii="Times New Roman" w:hAnsi="Times New Roman" w:cs="Times New Roman"/>
+          <w:sz w:val="24"/>
+          <w:szCs w:val="24"/>
+        </w:rPr>
+        <w:t>Pim</w:t>
+      </w:r>
+      <w:proofErr w:type="spellEnd"/>
+      <w:r>
+        <w:rPr>
+          <w:rFonts w:ascii="Times New Roman" w:hAnsi="Times New Roman" w:cs="Times New Roman"/>
+          <w:sz w:val="24"/>
+          <w:szCs w:val="24"/>
+        </w:rPr>
+        <w:t xml:space="preserve"> : </w:t>
+      </w:r>
+      <w:r>
+        <w:rPr>
+          <w:rFonts w:ascii="Times New Roman" w:hAnsi="Times New Roman" w:cs="Times New Roman"/>
+          <w:sz w:val="24"/>
+          <w:szCs w:val="24"/>
+        </w:rPr>
+        <w:t>http://www.chezpim.typepad.com/</w:t>
+      </w:r>
+    </w:p>
+    <w:p>
+      <w:pPr>
+        <w:pStyle w:val="ListParagraph"/>
+        <w:numPr>
+          <w:ilvl w:val="0"/>
+          <w:numId w:val="11"/>
+        </w:numPr>
+        <w:spacing w:line="360" w:lineRule="auto"/>
+        <w:jc w:val="both"/>
+        <w:rPr>
+          <w:rFonts w:ascii="Times New Roman" w:hAnsi="Times New Roman" w:cs="Times New Roman"/>
+          <w:sz w:val="24"/>
+          <w:szCs w:val="24"/>
+        </w:rPr>
+      </w:pPr>
+      <w:r>
+        <w:rPr>
+          <w:rFonts w:ascii="Times New Roman" w:hAnsi="Times New Roman" w:cs="Times New Roman"/>
+          <w:sz w:val="24"/>
+          <w:szCs w:val="24"/>
+        </w:rPr>
+        <w:t xml:space="preserve">The </w:t>
+      </w:r>
+      <w:proofErr w:type="spellStart"/>
+      <w:r>
+        <w:rPr>
+          <w:rFonts w:ascii="Times New Roman" w:hAnsi="Times New Roman" w:cs="Times New Roman"/>
+          <w:sz w:val="24"/>
+          <w:szCs w:val="24"/>
+        </w:rPr>
+        <w:t>Sartorialist</w:t>
+      </w:r>
+      <w:proofErr w:type="spellEnd"/>
+      <w:r>
+        <w:rPr>
+          <w:rFonts w:ascii="Times New Roman" w:hAnsi="Times New Roman" w:cs="Times New Roman"/>
+          <w:sz w:val="24"/>
+          <w:szCs w:val="24"/>
+        </w:rPr>
+        <w:t xml:space="preserve"> : </w:t>
+      </w:r>
+      <w:r>
+        <w:rPr>
+          <w:rFonts w:ascii="Times New Roman" w:hAnsi="Times New Roman" w:cs="Times New Roman"/>
+          <w:sz w:val="24"/>
+          <w:szCs w:val="24"/>
+        </w:rPr>
+        <w:t>http://www.thesartorialist.blogspot.com/</w:t>
+      </w:r>
+    </w:p>
+    <w:p>
+      <w:pPr>
+        <w:pStyle w:val="ListParagraph"/>
+        <w:numPr>
+          <w:ilvl w:val="0"/>
+          <w:numId w:val="11"/>
+        </w:numPr>
+        <w:spacing w:line="360" w:lineRule="auto"/>
+        <w:jc w:val="both"/>
+        <w:rPr>
+          <w:rFonts w:ascii="Times New Roman" w:hAnsi="Times New Roman" w:cs="Times New Roman"/>
+          <w:sz w:val="24"/>
+          <w:szCs w:val="24"/>
+        </w:rPr>
+      </w:pPr>
+      <w:r>
+        <w:rPr>
+          <w:rFonts w:ascii="Times New Roman" w:hAnsi="Times New Roman" w:cs="Times New Roman"/>
+          <w:sz w:val="24"/>
+          <w:szCs w:val="24"/>
+        </w:rPr>
+        <w:t>Jezebel</w:t>
+      </w:r>
+      <w:r>
+        <w:rPr>
+          <w:rFonts w:ascii="Times New Roman" w:hAnsi="Times New Roman" w:cs="Times New Roman"/>
+          <w:sz w:val="24"/>
+          <w:szCs w:val="24"/>
+        </w:rPr>
+        <w:t xml:space="preserve"> : </w:t>
+      </w:r>
+      <w:r>
+        <w:rPr>
+          <w:rFonts w:ascii="Times New Roman" w:hAnsi="Times New Roman" w:cs="Times New Roman"/>
+          <w:sz w:val="24"/>
+          <w:szCs w:val="24"/>
+        </w:rPr>
+        <w:t>http://www.jezebel.com/</w:t>
+      </w:r>
+    </w:p>
+    <w:p>
+      <w:pPr>
+        <w:pStyle w:val="ListParagraph"/>
+        <w:numPr>
+          <w:ilvl w:val="0"/>
+          <w:numId w:val="11"/>
+        </w:numPr>
+        <w:spacing w:line="360" w:lineRule="auto"/>
+        <w:jc w:val="both"/>
+        <w:rPr>
+          <w:rFonts w:ascii="Times New Roman" w:hAnsi="Times New Roman" w:cs="Times New Roman"/>
+          <w:sz w:val="24"/>
+          <w:szCs w:val="24"/>
+        </w:rPr>
+      </w:pPr>
+      <w:proofErr w:type="spellStart"/>
+      <w:r>
+        <w:rPr>
+          <w:rFonts w:ascii="Times New Roman" w:hAnsi="Times New Roman" w:cs="Times New Roman"/>
+          <w:sz w:val="24"/>
+          <w:szCs w:val="24"/>
+        </w:rPr>
+        <w:t>Mashable</w:t>
+      </w:r>
+      <w:proofErr w:type="spellEnd"/>
+      <w:r>
+        <w:rPr>
+          <w:rFonts w:ascii="Times New Roman" w:hAnsi="Times New Roman" w:cs="Times New Roman"/>
+          <w:sz w:val="24"/>
+          <w:szCs w:val="24"/>
+        </w:rPr>
+        <w:t xml:space="preserve"> : </w:t>
+      </w:r>
+      <w:r>
+        <w:rPr>
+          <w:rFonts w:ascii="Times New Roman" w:hAnsi="Times New Roman" w:cs="Times New Roman"/>
+          <w:sz w:val="24"/>
+          <w:szCs w:val="24"/>
+        </w:rPr>
+        <w:t>http://www.mashable.com/</w:t>
+      </w:r>
+    </w:p>
+    <w:p>
+      <w:pPr>
+        <w:spacing w:line="360" w:lineRule="auto"/>
+        <w:jc w:val="both"/>
+        <w:rPr>
+          <w:rFonts w:ascii="Times New Roman" w:hAnsi="Times New Roman" w:cs="Times New Roman"/>
+          <w:b/>
+          <w:sz w:val="24"/>
+          <w:szCs w:val="24"/>
+        </w:rPr>
+      </w:pPr>
+      <w:r>
+        <w:rPr>
+          <w:rFonts w:ascii="Times New Roman" w:hAnsi="Times New Roman" w:cs="Times New Roman"/>
+          <w:b/>
+          <w:sz w:val="24"/>
+          <w:szCs w:val="24"/>
+        </w:rPr>
+        <w:t>Wiki</w:t>
+      </w:r>
+    </w:p>
+    <w:p>
+      <w:pPr>
+        <w:pStyle w:val="ListParagraph"/>
+        <w:numPr>
+          <w:ilvl w:val="0"/>
+          <w:numId w:val="8"/>
+        </w:numPr>
+        <w:spacing w:line="360" w:lineRule="auto"/>
+        <w:jc w:val="both"/>
+        <w:rPr>
+          <w:rFonts w:ascii="Times New Roman" w:hAnsi="Times New Roman" w:cs="Times New Roman"/>
+          <w:sz w:val="24"/>
+          <w:szCs w:val="24"/>
+        </w:rPr>
+      </w:pPr>
+      <w:proofErr w:type="spellStart"/>
+      <w:r>
+        <w:rPr>
+          <w:rFonts w:ascii="Times New Roman" w:hAnsi="Times New Roman" w:cs="Times New Roman"/>
+          <w:sz w:val="24"/>
+          <w:szCs w:val="24"/>
+        </w:rPr>
+        <w:t>Wikitravel</w:t>
+      </w:r>
+      <w:proofErr w:type="spellEnd"/>
+      <w:r>
+        <w:rPr>
+          <w:rFonts w:ascii="Times New Roman" w:hAnsi="Times New Roman" w:cs="Times New Roman"/>
+          <w:sz w:val="24"/>
+          <w:szCs w:val="24"/>
+        </w:rPr>
+        <w:t xml:space="preserve"> : </w:t>
+      </w:r>
+      <w:r>
+        <w:rPr>
+          <w:rFonts w:ascii="Times New Roman" w:hAnsi="Times New Roman" w:cs="Times New Roman"/>
+          <w:sz w:val="24"/>
+          <w:szCs w:val="24"/>
+        </w:rPr>
+        <w:t>https://wikitravel.org/en/Main_Page</w:t>
+      </w:r>
+    </w:p>
+    <w:p>
+      <w:pPr>
+        <w:pStyle w:val="ListParagraph"/>
+        <w:numPr>
+          <w:ilvl w:val="0"/>
+          <w:numId w:val="8"/>
+        </w:numPr>
+        <w:spacing w:line="360" w:lineRule="auto"/>
+        <w:jc w:val="both"/>
+        <w:rPr>
+          <w:rFonts w:ascii="Times New Roman" w:hAnsi="Times New Roman" w:cs="Times New Roman"/>
+          <w:sz w:val="24"/>
+          <w:szCs w:val="24"/>
+        </w:rPr>
+      </w:pPr>
+      <w:proofErr w:type="spellStart"/>
+      <w:r>
+        <w:rPr>
+          <w:rFonts w:ascii="Times New Roman" w:hAnsi="Times New Roman" w:cs="Times New Roman"/>
+          <w:sz w:val="24"/>
+          <w:szCs w:val="24"/>
+        </w:rPr>
+        <w:t>Wikihow</w:t>
+      </w:r>
+      <w:proofErr w:type="spellEnd"/>
+      <w:r>
+        <w:rPr>
+          <w:rFonts w:ascii="Times New Roman" w:hAnsi="Times New Roman" w:cs="Times New Roman"/>
+          <w:sz w:val="24"/>
+          <w:szCs w:val="24"/>
+        </w:rPr>
+        <w:t xml:space="preserve"> : </w:t>
+      </w:r>
+      <w:r>
+        <w:rPr>
+          <w:rFonts w:ascii="Times New Roman" w:hAnsi="Times New Roman" w:cs="Times New Roman"/>
+          <w:sz w:val="24"/>
+          <w:szCs w:val="24"/>
+        </w:rPr>
+        <w:t>https://www.wikihow.com/Main-Page</w:t>
+      </w:r>
+    </w:p>
+    <w:p>
+      <w:pPr>
+        <w:pStyle w:val="ListParagraph"/>
+        <w:numPr>
+          <w:ilvl w:val="0"/>
+          <w:numId w:val="8"/>
+        </w:numPr>
+        <w:spacing w:line="360" w:lineRule="auto"/>
+        <w:jc w:val="both"/>
+        <w:rPr>
+          <w:rFonts w:ascii="Times New Roman" w:hAnsi="Times New Roman" w:cs="Times New Roman"/>
+          <w:sz w:val="24"/>
+          <w:szCs w:val="24"/>
+        </w:rPr>
+      </w:pPr>
+      <w:proofErr w:type="spellStart"/>
+      <w:r>
+        <w:rPr>
+          <w:rFonts w:ascii="Times New Roman" w:hAnsi="Times New Roman" w:cs="Times New Roman"/>
+          <w:sz w:val="24"/>
+          <w:szCs w:val="24"/>
+        </w:rPr>
+        <w:t>Wikibook</w:t>
+      </w:r>
+      <w:proofErr w:type="spellEnd"/>
+      <w:r>
+        <w:rPr>
+          <w:rFonts w:ascii="Times New Roman" w:hAnsi="Times New Roman" w:cs="Times New Roman"/>
+          <w:sz w:val="24"/>
+          <w:szCs w:val="24"/>
+        </w:rPr>
+        <w:t xml:space="preserve"> : </w:t>
+      </w:r>
+      <w:r>
+        <w:rPr>
+          <w:rFonts w:ascii="Times New Roman" w:hAnsi="Times New Roman" w:cs="Times New Roman"/>
+          <w:sz w:val="24"/>
+          <w:szCs w:val="24"/>
+        </w:rPr>
+        <w:t>https://en.wikibooks.org/wiki/Main_Page</w:t>
+      </w:r>
+    </w:p>
+    <w:p>
+      <w:pPr>
+        <w:pStyle w:val="ListParagraph"/>
+        <w:numPr>
+          <w:ilvl w:val="0"/>
+          <w:numId w:val="8"/>
+        </w:numPr>
+        <w:spacing w:line="360" w:lineRule="auto"/>
+        <w:jc w:val="both"/>
+        <w:rPr>
+          <w:rFonts w:ascii="Times New Roman" w:hAnsi="Times New Roman" w:cs="Times New Roman"/>
+          <w:sz w:val="24"/>
+          <w:szCs w:val="24"/>
+        </w:rPr>
+      </w:pPr>
+      <w:proofErr w:type="spellStart"/>
+      <w:r>
+        <w:rPr>
+          <w:rFonts w:ascii="Times New Roman" w:hAnsi="Times New Roman" w:cs="Times New Roman"/>
+          <w:sz w:val="24"/>
+          <w:szCs w:val="24"/>
+        </w:rPr>
+        <w:t>Gamepedia</w:t>
+      </w:r>
+      <w:proofErr w:type="spellEnd"/>
+      <w:r>
+        <w:rPr>
+          <w:rFonts w:ascii="Times New Roman" w:hAnsi="Times New Roman" w:cs="Times New Roman"/>
+          <w:sz w:val="24"/>
+          <w:szCs w:val="24"/>
+        </w:rPr>
+        <w:t xml:space="preserve"> : </w:t>
+      </w:r>
+      <w:r>
+        <w:rPr>
+          <w:rFonts w:ascii="Times New Roman" w:hAnsi="Times New Roman" w:cs="Times New Roman"/>
+          <w:sz w:val="24"/>
+          <w:szCs w:val="24"/>
+        </w:rPr>
+        <w:t>https://www.gamepedia.com/</w:t>
+      </w:r>
+    </w:p>
+    <w:p>
+      <w:pPr>
+        <w:pStyle w:val="ListParagraph"/>
+        <w:numPr>
+          <w:ilvl w:val="0"/>
+          <w:numId w:val="8"/>
+        </w:numPr>
+        <w:spacing w:line="360" w:lineRule="auto"/>
+        <w:jc w:val="both"/>
+        <w:rPr>
+          <w:rFonts w:ascii="Times New Roman" w:hAnsi="Times New Roman" w:cs="Times New Roman"/>
+          <w:sz w:val="24"/>
+          <w:szCs w:val="24"/>
+        </w:rPr>
+      </w:pPr>
+      <w:r>
+        <w:rPr>
+          <w:rFonts w:ascii="Times New Roman" w:hAnsi="Times New Roman" w:cs="Times New Roman"/>
+          <w:sz w:val="24"/>
+          <w:szCs w:val="24"/>
+        </w:rPr>
+        <w:t>Wikipedia</w:t>
+      </w:r>
+      <w:r>
+        <w:rPr>
+          <w:rFonts w:ascii="Times New Roman" w:hAnsi="Times New Roman" w:cs="Times New Roman"/>
+          <w:sz w:val="24"/>
+          <w:szCs w:val="24"/>
+        </w:rPr>
+        <w:t xml:space="preserve"> :  </w:t>
+      </w:r>
+      <w:r>
+        <w:rPr>
+          <w:rFonts w:ascii="Times New Roman" w:hAnsi="Times New Roman" w:cs="Times New Roman"/>
+          <w:sz w:val="24"/>
+          <w:szCs w:val="24"/>
+        </w:rPr>
+        <w:t>http://www.wikipedia.org/</w:t>
+      </w:r>
+    </w:p>
+    <w:p>
+      <w:pPr>
+        <w:spacing w:line="360" w:lineRule="auto"/>
+        <w:jc w:val="both"/>
+        <w:rPr>
+          <w:rFonts w:ascii="Times New Roman" w:hAnsi="Times New Roman" w:cs="Times New Roman"/>
+          <w:b/>
+          <w:sz w:val="24"/>
+          <w:szCs w:val="24"/>
+        </w:rPr>
+      </w:pPr>
+      <w:r>
+        <w:rPr>
+          <w:rFonts w:ascii="Times New Roman" w:hAnsi="Times New Roman" w:cs="Times New Roman"/>
+          <w:b/>
+          <w:sz w:val="24"/>
+          <w:szCs w:val="24"/>
+        </w:rPr>
+        <w:t>Social</w:t>
+      </w:r>
+    </w:p>
+    <w:p>
+      <w:pPr>
+        <w:pStyle w:val="ListParagraph"/>
+        <w:numPr>
+          <w:ilvl w:val="0"/>
+          <w:numId w:val="9"/>
+        </w:numPr>
+        <w:spacing w:line="360" w:lineRule="auto"/>
+        <w:jc w:val="both"/>
+        <w:rPr>
+          <w:rFonts w:ascii="Times New Roman" w:hAnsi="Times New Roman" w:cs="Times New Roman"/>
+          <w:sz w:val="24"/>
+          <w:szCs w:val="24"/>
+        </w:rPr>
+      </w:pPr>
+      <w:r>
+        <w:rPr>
+          <w:rFonts w:ascii="Times New Roman" w:hAnsi="Times New Roman" w:cs="Times New Roman"/>
+          <w:sz w:val="24"/>
+          <w:szCs w:val="24"/>
+        </w:rPr>
+        <w:t>Facebook</w:t>
+      </w:r>
+      <w:r>
+        <w:rPr>
+          <w:rFonts w:ascii="Times New Roman" w:hAnsi="Times New Roman" w:cs="Times New Roman"/>
+          <w:sz w:val="24"/>
+          <w:szCs w:val="24"/>
+        </w:rPr>
+        <w:t xml:space="preserve"> : </w:t>
+      </w:r>
+      <w:r>
+        <w:rPr>
+          <w:rFonts w:ascii="Times New Roman" w:hAnsi="Times New Roman" w:cs="Times New Roman"/>
+          <w:sz w:val="24"/>
+          <w:szCs w:val="24"/>
+        </w:rPr>
+        <w:t>http://www.facebook.com/</w:t>
+      </w:r>
+    </w:p>
+    <w:p>
+      <w:pPr>
+        <w:pStyle w:val="ListParagraph"/>
+        <w:numPr>
+          <w:ilvl w:val="0"/>
+          <w:numId w:val="9"/>
+        </w:numPr>
+        <w:spacing w:line="360" w:lineRule="auto"/>
+        <w:jc w:val="both"/>
+        <w:rPr>
+          <w:rFonts w:ascii="Times New Roman" w:hAnsi="Times New Roman" w:cs="Times New Roman"/>
+          <w:sz w:val="24"/>
+          <w:szCs w:val="24"/>
+        </w:rPr>
+      </w:pPr>
+      <w:proofErr w:type="spellStart"/>
+      <w:r>
+        <w:rPr>
+          <w:rFonts w:ascii="Times New Roman" w:hAnsi="Times New Roman" w:cs="Times New Roman"/>
+          <w:sz w:val="24"/>
+          <w:szCs w:val="24"/>
+        </w:rPr>
+        <w:t>Tumblr</w:t>
+      </w:r>
+      <w:proofErr w:type="spellEnd"/>
+      <w:r>
+        <w:rPr>
+          <w:rFonts w:ascii="Times New Roman" w:hAnsi="Times New Roman" w:cs="Times New Roman"/>
+          <w:sz w:val="24"/>
+          <w:szCs w:val="24"/>
+        </w:rPr>
+        <w:t xml:space="preserve"> : </w:t>
+      </w:r>
+      <w:r>
+        <w:rPr>
+          <w:rFonts w:ascii="Times New Roman" w:hAnsi="Times New Roman" w:cs="Times New Roman"/>
+          <w:sz w:val="24"/>
+          <w:szCs w:val="24"/>
+        </w:rPr>
+        <w:t>http://tumblr.com/</w:t>
+      </w:r>
+    </w:p>
+    <w:p>
+      <w:pPr>
+        <w:pStyle w:val="ListParagraph"/>
+        <w:numPr>
+          <w:ilvl w:val="0"/>
+          <w:numId w:val="9"/>
+        </w:numPr>
+        <w:spacing w:line="360" w:lineRule="auto"/>
+        <w:jc w:val="both"/>
+        <w:rPr>
+          <w:rFonts w:ascii="Times New Roman" w:hAnsi="Times New Roman" w:cs="Times New Roman"/>
+          <w:sz w:val="24"/>
+          <w:szCs w:val="24"/>
+        </w:rPr>
+      </w:pPr>
+      <w:proofErr w:type="spellStart"/>
+      <w:r>
+        <w:rPr>
+          <w:rFonts w:ascii="Times New Roman" w:hAnsi="Times New Roman" w:cs="Times New Roman"/>
+          <w:sz w:val="24"/>
+          <w:szCs w:val="24"/>
+        </w:rPr>
+        <w:t>Instagram</w:t>
+      </w:r>
+      <w:proofErr w:type="spellEnd"/>
+      <w:r>
+        <w:rPr>
+          <w:rFonts w:ascii="Times New Roman" w:hAnsi="Times New Roman" w:cs="Times New Roman"/>
+          <w:sz w:val="24"/>
+          <w:szCs w:val="24"/>
+        </w:rPr>
+        <w:t xml:space="preserve"> : </w:t>
+      </w:r>
+      <w:r>
+        <w:rPr>
+          <w:rFonts w:ascii="Times New Roman" w:hAnsi="Times New Roman" w:cs="Times New Roman"/>
+          <w:sz w:val="24"/>
+          <w:szCs w:val="24"/>
+        </w:rPr>
+        <w:t>http://www.instagram.com/</w:t>
+      </w:r>
+    </w:p>
+    <w:p>
+      <w:pPr>
+        <w:pStyle w:val="ListParagraph"/>
+        <w:numPr>
+          <w:ilvl w:val="0"/>
+          <w:numId w:val="9"/>
+        </w:numPr>
+        <w:spacing w:line="360" w:lineRule="auto"/>
+        <w:jc w:val="both"/>
+        <w:rPr>
+          <w:rFonts w:ascii="Times New Roman" w:hAnsi="Times New Roman" w:cs="Times New Roman"/>
+          <w:sz w:val="24"/>
+          <w:szCs w:val="24"/>
+        </w:rPr>
+      </w:pPr>
+      <w:r>
+        <w:rPr>
+          <w:rFonts w:ascii="Times New Roman" w:hAnsi="Times New Roman" w:cs="Times New Roman"/>
+          <w:sz w:val="24"/>
+          <w:szCs w:val="24"/>
+        </w:rPr>
+        <w:t>Twitter</w:t>
+      </w:r>
+      <w:r>
+        <w:rPr>
+          <w:rFonts w:ascii="Times New Roman" w:hAnsi="Times New Roman" w:cs="Times New Roman"/>
+          <w:sz w:val="24"/>
+          <w:szCs w:val="24"/>
+        </w:rPr>
+        <w:t xml:space="preserve"> : </w:t>
+      </w:r>
+      <w:r>
+        <w:rPr>
+          <w:rFonts w:ascii="Times New Roman" w:hAnsi="Times New Roman" w:cs="Times New Roman"/>
+          <w:sz w:val="24"/>
+          <w:szCs w:val="24"/>
+        </w:rPr>
+        <w:t>http://twitter.com/</w:t>
+      </w:r>
+    </w:p>
+    <w:p>
+      <w:pPr>
+        <w:pStyle w:val="ListParagraph"/>
+        <w:numPr>
+          <w:ilvl w:val="0"/>
+          <w:numId w:val="9"/>
+        </w:numPr>
+        <w:spacing w:line="360" w:lineRule="auto"/>
+        <w:jc w:val="both"/>
+        <w:rPr>
+          <w:rFonts w:ascii="Times New Roman" w:hAnsi="Times New Roman" w:cs="Times New Roman"/>
+          <w:sz w:val="24"/>
+          <w:szCs w:val="24"/>
+        </w:rPr>
+      </w:pPr>
+      <w:r>
+        <w:rPr>
+          <w:rFonts w:ascii="Times New Roman" w:hAnsi="Times New Roman" w:cs="Times New Roman"/>
+          <w:sz w:val="24"/>
+          <w:szCs w:val="24"/>
+        </w:rPr>
+        <w:t>LinkedIn</w:t>
+      </w:r>
+      <w:r>
+        <w:rPr>
+          <w:rFonts w:ascii="Times New Roman" w:hAnsi="Times New Roman" w:cs="Times New Roman"/>
+          <w:sz w:val="24"/>
+          <w:szCs w:val="24"/>
+        </w:rPr>
+        <w:t xml:space="preserve"> : </w:t>
+      </w:r>
+      <w:r>
+        <w:rPr>
+          <w:rFonts w:ascii="Times New Roman" w:hAnsi="Times New Roman" w:cs="Times New Roman"/>
+          <w:sz w:val="24"/>
+          <w:szCs w:val="24"/>
+        </w:rPr>
+        <w:t>http://www.linkedin.com/</w:t>
+      </w:r>
+    </w:p>
+    <w:p>
+      <w:pPr>
+        <w:pStyle w:val="ListParagraph"/>
+        <w:numPr>
+          <w:ilvl w:val="0"/>
+          <w:numId w:val="9"/>
+        </w:numPr>
+        <w:spacing w:line="360" w:lineRule="auto"/>
+        <w:jc w:val="both"/>
+        <w:rPr>
+          <w:rFonts w:ascii="Times New Roman" w:hAnsi="Times New Roman" w:cs="Times New Roman"/>
+          <w:sz w:val="24"/>
+          <w:szCs w:val="24"/>
+        </w:rPr>
+      </w:pPr>
+      <w:r>
+        <w:rPr>
+          <w:rFonts w:ascii="Times New Roman" w:hAnsi="Times New Roman" w:cs="Times New Roman"/>
+          <w:sz w:val="24"/>
+          <w:szCs w:val="24"/>
+        </w:rPr>
+        <w:t>Flickr</w:t>
+      </w:r>
+      <w:r>
+        <w:rPr>
+          <w:rFonts w:ascii="Times New Roman" w:hAnsi="Times New Roman" w:cs="Times New Roman"/>
+          <w:sz w:val="24"/>
+          <w:szCs w:val="24"/>
+        </w:rPr>
+        <w:t xml:space="preserve"> : </w:t>
+      </w:r>
+      <w:r>
+        <w:rPr>
+          <w:rFonts w:ascii="Times New Roman" w:hAnsi="Times New Roman" w:cs="Times New Roman"/>
+          <w:sz w:val="24"/>
+          <w:szCs w:val="24"/>
+        </w:rPr>
+        <w:t>http://www.flickr.com/</w:t>
+      </w:r>
+    </w:p>
+    <w:p>
+      <w:pPr>
+        <w:pStyle w:val="ListParagraph"/>
+        <w:numPr>
+          <w:ilvl w:val="0"/>
+          <w:numId w:val="9"/>
+        </w:numPr>
+        <w:spacing w:line="360" w:lineRule="auto"/>
+        <w:jc w:val="both"/>
+        <w:rPr>
+          <w:rFonts w:ascii="Times New Roman" w:hAnsi="Times New Roman" w:cs="Times New Roman"/>
+          <w:sz w:val="24"/>
+          <w:szCs w:val="24"/>
+        </w:rPr>
+      </w:pPr>
+      <w:proofErr w:type="spellStart"/>
+      <w:r>
+        <w:rPr>
+          <w:rFonts w:ascii="Times New Roman" w:hAnsi="Times New Roman" w:cs="Times New Roman"/>
+          <w:sz w:val="24"/>
+          <w:szCs w:val="24"/>
+        </w:rPr>
+        <w:t>Pinterest</w:t>
+      </w:r>
+      <w:proofErr w:type="spellEnd"/>
+      <w:r>
+        <w:rPr>
+          <w:rFonts w:ascii="Times New Roman" w:hAnsi="Times New Roman" w:cs="Times New Roman"/>
+          <w:sz w:val="24"/>
+          <w:szCs w:val="24"/>
+        </w:rPr>
+        <w:t xml:space="preserve"> : </w:t>
+      </w:r>
+      <w:r>
+        <w:rPr>
+          <w:rFonts w:ascii="Times New Roman" w:hAnsi="Times New Roman" w:cs="Times New Roman"/>
+          <w:sz w:val="24"/>
+          <w:szCs w:val="24"/>
+        </w:rPr>
+        <w:t>http://pinterest.com/</w:t>
+      </w:r>
+    </w:p>
+    <w:p>
+      <w:pPr>
+        <w:spacing w:line="360" w:lineRule="auto"/>
+        <w:jc w:val="both"/>
+        <w:rPr>
+          <w:rFonts w:ascii="Times New Roman" w:hAnsi="Times New Roman" w:cs="Times New Roman"/>
+          <w:b/>
+          <w:sz w:val="24"/>
+          <w:szCs w:val="24"/>
+        </w:rPr>
+      </w:pPr>
+      <w:r>
+        <w:rPr>
+          <w:rFonts w:ascii="Times New Roman" w:hAnsi="Times New Roman" w:cs="Times New Roman"/>
+          <w:b/>
+          <w:sz w:val="24"/>
+          <w:szCs w:val="24"/>
+        </w:rPr>
+        <w:lastRenderedPageBreak/>
+        <w:t xml:space="preserve">Content </w:t>
+      </w:r>
+      <w:proofErr w:type="spellStart"/>
+      <w:r>
+        <w:rPr>
+          <w:rFonts w:ascii="Times New Roman" w:hAnsi="Times New Roman" w:cs="Times New Roman"/>
+          <w:b/>
+          <w:sz w:val="24"/>
+          <w:szCs w:val="24"/>
+        </w:rPr>
+        <w:t>Aggrgator</w:t>
+      </w:r>
+      <w:bookmarkStart w:id="0" w:name="_GoBack"/>
+      <w:bookmarkEnd w:id="0"/>
+      <w:proofErr w:type="spellEnd"/>
+    </w:p>
+    <w:p>
+      <w:pPr>
+        <w:pStyle w:val="ListParagraph"/>
+        <w:numPr>
+          <w:ilvl w:val="0"/>
+          <w:numId w:val="10"/>
+        </w:numPr>
+        <w:spacing w:line="360" w:lineRule="auto"/>
+        <w:jc w:val="both"/>
+        <w:rPr>
+          <w:rFonts w:ascii="Times New Roman" w:hAnsi="Times New Roman" w:cs="Times New Roman"/>
+          <w:sz w:val="24"/>
+          <w:szCs w:val="24"/>
+        </w:rPr>
+      </w:pPr>
+      <w:proofErr w:type="spellStart"/>
+      <w:r>
+        <w:rPr>
+          <w:rFonts w:ascii="Times New Roman" w:hAnsi="Times New Roman" w:cs="Times New Roman"/>
+          <w:sz w:val="24"/>
+          <w:szCs w:val="24"/>
+        </w:rPr>
+        <w:t>Alltop</w:t>
+      </w:r>
+      <w:proofErr w:type="spellEnd"/>
+      <w:r>
+        <w:rPr>
+          <w:rFonts w:ascii="Times New Roman" w:hAnsi="Times New Roman" w:cs="Times New Roman"/>
+          <w:sz w:val="24"/>
+          <w:szCs w:val="24"/>
+        </w:rPr>
+        <w:t xml:space="preserve"> : </w:t>
+      </w:r>
+      <w:r>
+        <w:rPr>
+          <w:rFonts w:ascii="Times New Roman" w:hAnsi="Times New Roman" w:cs="Times New Roman"/>
+          <w:sz w:val="24"/>
+          <w:szCs w:val="24"/>
+        </w:rPr>
+        <w:t>https://alltop.com/</w:t>
+      </w:r>
+    </w:p>
+    <w:p>
+      <w:pPr>
+        <w:pStyle w:val="ListParagraph"/>
+        <w:numPr>
+          <w:ilvl w:val="0"/>
+          <w:numId w:val="10"/>
+        </w:numPr>
+        <w:spacing w:line="360" w:lineRule="auto"/>
+        <w:jc w:val="both"/>
+        <w:rPr>
+          <w:rFonts w:ascii="Times New Roman" w:hAnsi="Times New Roman" w:cs="Times New Roman"/>
+          <w:sz w:val="24"/>
+          <w:szCs w:val="24"/>
+        </w:rPr>
+      </w:pPr>
+      <w:proofErr w:type="spellStart"/>
+      <w:r>
+        <w:rPr>
+          <w:rFonts w:ascii="Times New Roman" w:hAnsi="Times New Roman" w:cs="Times New Roman"/>
+          <w:sz w:val="24"/>
+          <w:szCs w:val="24"/>
+        </w:rPr>
+        <w:t>Popurls</w:t>
+      </w:r>
+      <w:proofErr w:type="spellEnd"/>
+      <w:r>
+        <w:rPr>
+          <w:rFonts w:ascii="Times New Roman" w:hAnsi="Times New Roman" w:cs="Times New Roman"/>
+          <w:sz w:val="24"/>
+          <w:szCs w:val="24"/>
+        </w:rPr>
+        <w:t xml:space="preserve"> : </w:t>
+      </w:r>
+      <w:r>
+        <w:rPr>
+          <w:rFonts w:ascii="Times New Roman" w:hAnsi="Times New Roman" w:cs="Times New Roman"/>
+          <w:sz w:val="24"/>
+          <w:szCs w:val="24"/>
+        </w:rPr>
+        <w:t>http://popurls.com/</w:t>
+      </w:r>
+    </w:p>
+    <w:p>
+      <w:pPr>
+        <w:pStyle w:val="ListParagraph"/>
+        <w:numPr>
+          <w:ilvl w:val="0"/>
+          <w:numId w:val="10"/>
+        </w:numPr>
+        <w:spacing w:line="360" w:lineRule="auto"/>
+        <w:jc w:val="both"/>
+        <w:rPr>
+          <w:rFonts w:ascii="Times New Roman" w:hAnsi="Times New Roman" w:cs="Times New Roman"/>
+          <w:sz w:val="24"/>
+          <w:szCs w:val="24"/>
+        </w:rPr>
+      </w:pPr>
+      <w:r>
+        <w:rPr>
+          <w:rFonts w:ascii="Times New Roman" w:hAnsi="Times New Roman" w:cs="Times New Roman"/>
+          <w:sz w:val="24"/>
+          <w:szCs w:val="24"/>
+        </w:rPr>
+        <w:t>The web list</w:t>
+      </w:r>
+      <w:r>
+        <w:rPr>
+          <w:rFonts w:ascii="Times New Roman" w:hAnsi="Times New Roman" w:cs="Times New Roman"/>
+          <w:sz w:val="24"/>
+          <w:szCs w:val="24"/>
+        </w:rPr>
+        <w:t xml:space="preserve"> : </w:t>
+      </w:r>
+      <w:r>
+        <w:rPr>
+          <w:rFonts w:ascii="Times New Roman" w:hAnsi="Times New Roman" w:cs="Times New Roman"/>
+          <w:sz w:val="24"/>
+          <w:szCs w:val="24"/>
+        </w:rPr>
+        <w:t>http://theweblist.net/</w:t>
+      </w:r>
+    </w:p>
+    <w:p>
+      <w:pPr>
+        <w:pStyle w:val="ListParagraph"/>
+        <w:numPr>
+          <w:ilvl w:val="0"/>
+          <w:numId w:val="10"/>
+        </w:numPr>
+        <w:spacing w:line="360" w:lineRule="auto"/>
+        <w:jc w:val="both"/>
+        <w:rPr>
+          <w:rFonts w:ascii="Times New Roman" w:hAnsi="Times New Roman" w:cs="Times New Roman"/>
+          <w:sz w:val="24"/>
+          <w:szCs w:val="24"/>
+        </w:rPr>
+      </w:pPr>
+      <w:r>
+        <w:rPr>
+          <w:rFonts w:ascii="Times New Roman" w:hAnsi="Times New Roman" w:cs="Times New Roman"/>
+          <w:sz w:val="24"/>
+          <w:szCs w:val="24"/>
+        </w:rPr>
+        <w:t>Travel blogger Community</w:t>
+      </w:r>
+      <w:r>
+        <w:rPr>
+          <w:rFonts w:ascii="Times New Roman" w:hAnsi="Times New Roman" w:cs="Times New Roman"/>
+          <w:sz w:val="24"/>
+          <w:szCs w:val="24"/>
+        </w:rPr>
+        <w:t xml:space="preserve"> : </w:t>
+      </w:r>
+      <w:r>
+        <w:rPr>
+          <w:rFonts w:ascii="Times New Roman" w:hAnsi="Times New Roman" w:cs="Times New Roman"/>
+          <w:sz w:val="24"/>
+          <w:szCs w:val="24"/>
+        </w:rPr>
+        <w:t>http://travelbloggercommunity.com/</w:t>
+      </w:r>
+    </w:p>
+    <w:p>
+      <w:pPr>
+        <w:pStyle w:val="ListParagraph"/>
+        <w:numPr>
+          <w:ilvl w:val="0"/>
+          <w:numId w:val="10"/>
+        </w:numPr>
+        <w:spacing w:line="360" w:lineRule="auto"/>
+        <w:jc w:val="both"/>
+        <w:rPr>
+          <w:rFonts w:ascii="Times New Roman" w:hAnsi="Times New Roman" w:cs="Times New Roman"/>
+          <w:sz w:val="24"/>
+          <w:szCs w:val="24"/>
+        </w:rPr>
+      </w:pPr>
+      <w:r>
+        <w:rPr>
+          <w:rFonts w:ascii="Times New Roman" w:hAnsi="Times New Roman" w:cs="Times New Roman"/>
+          <w:sz w:val="24"/>
+          <w:szCs w:val="24"/>
+        </w:rPr>
+        <w:t>WP news Desk</w:t>
+      </w:r>
+      <w:r>
+        <w:rPr>
+          <w:rFonts w:ascii="Times New Roman" w:hAnsi="Times New Roman" w:cs="Times New Roman"/>
+          <w:sz w:val="24"/>
+          <w:szCs w:val="24"/>
+        </w:rPr>
+        <w:t xml:space="preserve"> : </w:t>
+      </w:r>
+      <w:r>
+        <w:rPr>
+          <w:rFonts w:ascii="Times New Roman" w:hAnsi="Times New Roman" w:cs="Times New Roman"/>
+          <w:sz w:val="24"/>
+          <w:szCs w:val="24"/>
+        </w:rPr>
+        <w:t>http://wpnewsdesk.com/</w:t>
+      </w:r>
+    </w:p>
+    <w:p>
+      <w:pPr>
+        <w:spacing w:line="360" w:lineRule="auto"/>
+        <w:jc w:val="both"/>
+        <w:rPr>
+          <w:rFonts w:ascii="Times New Roman" w:hAnsi="Times New Roman" w:cs="Times New Roman"/>
+          <w:b/>
+          <w:sz w:val="24"/>
+          <w:szCs w:val="24"/>
+        </w:rPr>
+      </w:pPr>
+      <w:r>
+        <w:rPr>
+          <w:rFonts w:ascii="Times New Roman" w:hAnsi="Times New Roman" w:cs="Times New Roman"/>
+          <w:b/>
+          <w:sz w:val="24"/>
+          <w:szCs w:val="24"/>
+        </w:rPr>
+        <w:t>Personal</w:t>
+      </w:r>
+    </w:p>
+    <w:p>
+      <w:pPr>
+        <w:spacing w:line="360" w:lineRule="auto"/>
+        <w:jc w:val="both"/>
+        <w:rPr>
+          <w:rFonts w:ascii="Times New Roman" w:hAnsi="Times New Roman" w:cs="Times New Roman"/>
+          <w:sz w:val="24"/>
+          <w:szCs w:val="24"/>
+        </w:rPr>
+      </w:pPr>
+    </w:p>
+    <w:p>
+      <w:pPr>
+        <w:spacing w:line="360" w:lineRule="auto"/>
+        <w:jc w:val="both"/>
+        <w:rPr>
+          <w:rFonts w:ascii="Times New Roman" w:hAnsi="Times New Roman" w:cs="Times New Roman"/>
+          <w:sz w:val="24"/>
+          <w:szCs w:val="24"/>
+        </w:rPr>
+      </w:pPr>
+    </w:p>
+    <w:p>
+      <w:pPr>
+        <w:spacing w:line="360" w:lineRule="auto"/>
+        <w:jc w:val="both"/>
+        <w:rPr>
+          <w:rFonts w:ascii="Times New Roman" w:hAnsi="Times New Roman" w:cs="Times New Roman"/>
+          <w:sz w:val="24"/>
+          <w:szCs w:val="24"/>
+        </w:rPr>
+      </w:pPr>
+    </w:p>
+    <w:p>
+      <w:pPr>
+        <w:spacing w:line="360" w:lineRule="auto"/>
+        <w:jc w:val="both"/>
+        <w:rPr>
+          <w:rFonts w:ascii="Times New Roman" w:hAnsi="Times New Roman" w:cs="Times New Roman"/>
+          <w:b/>
+          <w:sz w:val="32"/>
+          <w:szCs w:val="32"/>
+        </w:rPr>
+      </w:pPr>
+      <w:r>
+        <w:rPr>
+          <w:rFonts w:ascii="Times New Roman" w:hAnsi="Times New Roman" w:cs="Times New Roman"/>
+          <w:b/>
+          <w:sz w:val="32"/>
+          <w:szCs w:val="32"/>
+        </w:rPr>
         <w:t>Reference</w:t>
       </w:r>
     </w:p>
@@ -665,7 +3488,7 @@
         </w:rPr>
         <w:t xml:space="preserve"> </w:t>
       </w:r>
-      <w:hyperlink r:id="rId6" w:history="1">
+      <w:hyperlink r:id="rId11" w:history="1">
         <w:r>
           <w:rPr>
             <w:rStyle w:val="Hyperlink"/>
@@ -747,7 +3570,7 @@
           <w:szCs w:val="24"/>
           <w:shd w:val="clear" w:color="auto" w:fill="FFFFFF"/>
         </w:rPr>
-        <w:t>N</w:t>
+        <w:t>Noggin</w:t>
       </w:r>
       <w:r>
         <w:rPr>
@@ -758,17 +3581,6 @@
           <w:szCs w:val="24"/>
           <w:shd w:val="clear" w:color="auto" w:fill="FFFFFF"/>
         </w:rPr>
-        <w:t>oggin</w:t>
-      </w:r>
-      <w:r>
-        <w:rPr>
-          <w:rFonts w:ascii="Times New Roman" w:hAnsi="Times New Roman" w:cs="Times New Roman"/>
-          <w:color w:val="181818"/>
-          <w:spacing w:val="8"/>
-          <w:sz w:val="24"/>
-          <w:szCs w:val="24"/>
-          <w:shd w:val="clear" w:color="auto" w:fill="FFFFFF"/>
-        </w:rPr>
         <w:t>,</w:t>
       </w:r>
       <w:r>
@@ -779,7 +3591,7 @@
         </w:rPr>
         <w:t xml:space="preserve"> </w:t>
       </w:r>
-      <w:hyperlink r:id="rId7" w:history="1">
+      <w:hyperlink r:id="rId12" w:history="1">
         <w:r>
           <w:rPr>
             <w:rStyle w:val="Hyperlink"/>
@@ -824,8 +3636,6 @@
         </w:rPr>
         <w:t xml:space="preserve">February 29, </w:t>
       </w:r>
-      <w:bookmarkStart w:id="0" w:name="_GoBack"/>
-      <w:bookmarkEnd w:id="0"/>
       <w:r>
         <w:rPr>
           <w:rFonts w:ascii="Times New Roman" w:hAnsi="Times New Roman" w:cs="Times New Roman"/>
@@ -868,7 +3678,15 @@
           <w:sz w:val="24"/>
           <w:szCs w:val="24"/>
         </w:rPr>
-        <w:t>.</w:t>
+        <w:t xml:space="preserve">. </w:t>
+      </w:r>
+      <w:r>
+        <w:rPr>
+          <w:rFonts w:ascii="Times New Roman" w:hAnsi="Times New Roman" w:cs="Times New Roman"/>
+          <w:sz w:val="24"/>
+          <w:szCs w:val="24"/>
+        </w:rPr>
+        <w:t>,</w:t>
       </w:r>
       <w:r>
         <w:rPr>
@@ -878,23 +3696,7 @@
         </w:rPr>
         <w:t xml:space="preserve"> </w:t>
       </w:r>
-      <w:r>
-        <w:rPr>
-          <w:rFonts w:ascii="Times New Roman" w:hAnsi="Times New Roman" w:cs="Times New Roman"/>
-          <w:sz w:val="24"/>
-          <w:szCs w:val="24"/>
-        </w:rPr>
-        <w:t>,</w:t>
-      </w:r>
-      <w:r>
-        <w:rPr>
-          <w:rFonts w:ascii="Times New Roman" w:hAnsi="Times New Roman" w:cs="Times New Roman"/>
-          <w:sz w:val="24"/>
-          <w:szCs w:val="24"/>
-        </w:rPr>
-        <w:t xml:space="preserve"> </w:t>
-      </w:r>
-      <w:hyperlink r:id="rId8" w:history="1">
+      <w:hyperlink r:id="rId13" w:history="1">
         <w:r>
           <w:rPr>
             <w:rStyle w:val="Hyperlink"/>
@@ -978,6 +3780,345 @@
 <file path=word/numbering.xml><?xml version="1.0" encoding="utf-8"?>
 <w:numbering xmlns:wpc="http://schemas.microsoft.com/office/word/2010/wordprocessingCanvas" xmlns:mc="http://schemas.openxmlformats.org/markup-compatibility/2006" xmlns:o="urn:schemas-microsoft-com:office:office" xmlns:r="http://schemas.openxmlformats.org/officeDocument/2006/relationships" xmlns:m="http://schemas.openxmlformats.org/officeDocument/2006/math" xmlns:v="urn:schemas-microsoft-com:vml" xmlns:wp14="http://schemas.microsoft.com/office/word/2010/wordprocessingDrawing" xmlns:wp="http://schemas.openxmlformats.org/drawingml/2006/wordprocessingDrawing" xmlns:w10="urn:schemas-microsoft-com:office:word" xmlns:w="http://schemas.openxmlformats.org/wordprocessingml/2006/main" xmlns:w14="http://schemas.microsoft.com/office/word/2010/wordml" xmlns:wpg="http://schemas.microsoft.com/office/word/2010/wordprocessingGroup" xmlns:wpi="http://schemas.microsoft.com/office/word/2010/wordprocessingInk" xmlns:wne="http://schemas.microsoft.com/office/word/2006/wordml" xmlns:wps="http://schemas.microsoft.com/office/word/2010/wordprocessingShape" mc:Ignorable="w14 wp14">
   <w:abstractNum w:abstractNumId="0">
+    <w:nsid w:val="070B649F"/>
+    <w:multiLevelType w:val="hybridMultilevel"/>
+    <w:tmpl w:val="DBFCD044"/>
+    <w:lvl w:ilvl="0" w:tplc="04090001">
+      <w:start w:val="1"/>
+      <w:numFmt w:val="bullet"/>
+      <w:lvlText w:val=""/>
+      <w:lvlJc w:val="left"/>
+      <w:pPr>
+        <w:ind w:left="720" w:hanging="360"/>
+      </w:pPr>
+      <w:rPr>
+        <w:rFonts w:ascii="Symbol" w:hAnsi="Symbol" w:hint="default"/>
+      </w:rPr>
+    </w:lvl>
+    <w:lvl w:ilvl="1" w:tplc="04090003" w:tentative="1">
+      <w:start w:val="1"/>
+      <w:numFmt w:val="bullet"/>
+      <w:lvlText w:val="o"/>
+      <w:lvlJc w:val="left"/>
+      <w:pPr>
+        <w:ind w:left="1440" w:hanging="360"/>
+      </w:pPr>
+      <w:rPr>
+        <w:rFonts w:ascii="Courier New" w:hAnsi="Courier New" w:cs="Courier New" w:hint="default"/>
+      </w:rPr>
+    </w:lvl>
+    <w:lvl w:ilvl="2" w:tplc="04090005" w:tentative="1">
+      <w:start w:val="1"/>
+      <w:numFmt w:val="bullet"/>
+      <w:lvlText w:val=""/>
+      <w:lvlJc w:val="left"/>
+      <w:pPr>
+        <w:ind w:left="2160" w:hanging="360"/>
+      </w:pPr>
+      <w:rPr>
+        <w:rFonts w:ascii="Wingdings" w:hAnsi="Wingdings" w:hint="default"/>
+      </w:rPr>
+    </w:lvl>
+    <w:lvl w:ilvl="3" w:tplc="04090001" w:tentative="1">
+      <w:start w:val="1"/>
+      <w:numFmt w:val="bullet"/>
+      <w:lvlText w:val=""/>
+      <w:lvlJc w:val="left"/>
+      <w:pPr>
+        <w:ind w:left="2880" w:hanging="360"/>
+      </w:pPr>
+      <w:rPr>
+        <w:rFonts w:ascii="Symbol" w:hAnsi="Symbol" w:hint="default"/>
+      </w:rPr>
+    </w:lvl>
+    <w:lvl w:ilvl="4" w:tplc="04090003" w:tentative="1">
+      <w:start w:val="1"/>
+      <w:numFmt w:val="bullet"/>
+      <w:lvlText w:val="o"/>
+      <w:lvlJc w:val="left"/>
+      <w:pPr>
+        <w:ind w:left="3600" w:hanging="360"/>
+      </w:pPr>
+      <w:rPr>
+        <w:rFonts w:ascii="Courier New" w:hAnsi="Courier New" w:cs="Courier New" w:hint="default"/>
+      </w:rPr>
+    </w:lvl>
+    <w:lvl w:ilvl="5" w:tplc="04090005" w:tentative="1">
+      <w:start w:val="1"/>
+      <w:numFmt w:val="bullet"/>
+      <w:lvlText w:val=""/>
+      <w:lvlJc w:val="left"/>
+      <w:pPr>
+        <w:ind w:left="4320" w:hanging="360"/>
+      </w:pPr>
+      <w:rPr>
+        <w:rFonts w:ascii="Wingdings" w:hAnsi="Wingdings" w:hint="default"/>
+      </w:rPr>
+    </w:lvl>
+    <w:lvl w:ilvl="6" w:tplc="04090001" w:tentative="1">
+      <w:start w:val="1"/>
+      <w:numFmt w:val="bullet"/>
+      <w:lvlText w:val=""/>
+      <w:lvlJc w:val="left"/>
+      <w:pPr>
+        <w:ind w:left="5040" w:hanging="360"/>
+      </w:pPr>
+      <w:rPr>
+        <w:rFonts w:ascii="Symbol" w:hAnsi="Symbol" w:hint="default"/>
+      </w:rPr>
+    </w:lvl>
+    <w:lvl w:ilvl="7" w:tplc="04090003" w:tentative="1">
+      <w:start w:val="1"/>
+      <w:numFmt w:val="bullet"/>
+      <w:lvlText w:val="o"/>
+      <w:lvlJc w:val="left"/>
+      <w:pPr>
+        <w:ind w:left="5760" w:hanging="360"/>
+      </w:pPr>
+      <w:rPr>
+        <w:rFonts w:ascii="Courier New" w:hAnsi="Courier New" w:cs="Courier New" w:hint="default"/>
+      </w:rPr>
+    </w:lvl>
+    <w:lvl w:ilvl="8" w:tplc="04090005" w:tentative="1">
+      <w:start w:val="1"/>
+      <w:numFmt w:val="bullet"/>
+      <w:lvlText w:val=""/>
+      <w:lvlJc w:val="left"/>
+      <w:pPr>
+        <w:ind w:left="6480" w:hanging="360"/>
+      </w:pPr>
+      <w:rPr>
+        <w:rFonts w:ascii="Wingdings" w:hAnsi="Wingdings" w:hint="default"/>
+      </w:rPr>
+    </w:lvl>
+  </w:abstractNum>
+  <w:abstractNum w:abstractNumId="1">
+    <w:nsid w:val="17293903"/>
+    <w:multiLevelType w:val="hybridMultilevel"/>
+    <w:tmpl w:val="D2F0BC84"/>
+    <w:lvl w:ilvl="0" w:tplc="04090001">
+      <w:start w:val="1"/>
+      <w:numFmt w:val="bullet"/>
+      <w:lvlText w:val=""/>
+      <w:lvlJc w:val="left"/>
+      <w:pPr>
+        <w:ind w:left="720" w:hanging="360"/>
+      </w:pPr>
+      <w:rPr>
+        <w:rFonts w:ascii="Symbol" w:hAnsi="Symbol" w:hint="default"/>
+      </w:rPr>
+    </w:lvl>
+    <w:lvl w:ilvl="1" w:tplc="04090003" w:tentative="1">
+      <w:start w:val="1"/>
+      <w:numFmt w:val="bullet"/>
+      <w:lvlText w:val="o"/>
+      <w:lvlJc w:val="left"/>
+      <w:pPr>
+        <w:ind w:left="1440" w:hanging="360"/>
+      </w:pPr>
+      <w:rPr>
+        <w:rFonts w:ascii="Courier New" w:hAnsi="Courier New" w:cs="Courier New" w:hint="default"/>
+      </w:rPr>
+    </w:lvl>
+    <w:lvl w:ilvl="2" w:tplc="04090005" w:tentative="1">
+      <w:start w:val="1"/>
+      <w:numFmt w:val="bullet"/>
+      <w:lvlText w:val=""/>
+      <w:lvlJc w:val="left"/>
+      <w:pPr>
+        <w:ind w:left="2160" w:hanging="360"/>
+      </w:pPr>
+      <w:rPr>
+        <w:rFonts w:ascii="Wingdings" w:hAnsi="Wingdings" w:hint="default"/>
+      </w:rPr>
+    </w:lvl>
+    <w:lvl w:ilvl="3" w:tplc="04090001" w:tentative="1">
+      <w:start w:val="1"/>
+      <w:numFmt w:val="bullet"/>
+      <w:lvlText w:val=""/>
+      <w:lvlJc w:val="left"/>
+      <w:pPr>
+        <w:ind w:left="2880" w:hanging="360"/>
+      </w:pPr>
+      <w:rPr>
+        <w:rFonts w:ascii="Symbol" w:hAnsi="Symbol" w:hint="default"/>
+      </w:rPr>
+    </w:lvl>
+    <w:lvl w:ilvl="4" w:tplc="04090003" w:tentative="1">
+      <w:start w:val="1"/>
+      <w:numFmt w:val="bullet"/>
+      <w:lvlText w:val="o"/>
+      <w:lvlJc w:val="left"/>
+      <w:pPr>
+        <w:ind w:left="3600" w:hanging="360"/>
+      </w:pPr>
+      <w:rPr>
+        <w:rFonts w:ascii="Courier New" w:hAnsi="Courier New" w:cs="Courier New" w:hint="default"/>
+      </w:rPr>
+    </w:lvl>
+    <w:lvl w:ilvl="5" w:tplc="04090005" w:tentative="1">
+      <w:start w:val="1"/>
+      <w:numFmt w:val="bullet"/>
+      <w:lvlText w:val=""/>
+      <w:lvlJc w:val="left"/>
+      <w:pPr>
+        <w:ind w:left="4320" w:hanging="360"/>
+      </w:pPr>
+      <w:rPr>
+        <w:rFonts w:ascii="Wingdings" w:hAnsi="Wingdings" w:hint="default"/>
+      </w:rPr>
+    </w:lvl>
+    <w:lvl w:ilvl="6" w:tplc="04090001" w:tentative="1">
+      <w:start w:val="1"/>
+      <w:numFmt w:val="bullet"/>
+      <w:lvlText w:val=""/>
+      <w:lvlJc w:val="left"/>
+      <w:pPr>
+        <w:ind w:left="5040" w:hanging="360"/>
+      </w:pPr>
+      <w:rPr>
+        <w:rFonts w:ascii="Symbol" w:hAnsi="Symbol" w:hint="default"/>
+      </w:rPr>
+    </w:lvl>
+    <w:lvl w:ilvl="7" w:tplc="04090003" w:tentative="1">
+      <w:start w:val="1"/>
+      <w:numFmt w:val="bullet"/>
+      <w:lvlText w:val="o"/>
+      <w:lvlJc w:val="left"/>
+      <w:pPr>
+        <w:ind w:left="5760" w:hanging="360"/>
+      </w:pPr>
+      <w:rPr>
+        <w:rFonts w:ascii="Courier New" w:hAnsi="Courier New" w:cs="Courier New" w:hint="default"/>
+      </w:rPr>
+    </w:lvl>
+    <w:lvl w:ilvl="8" w:tplc="04090005" w:tentative="1">
+      <w:start w:val="1"/>
+      <w:numFmt w:val="bullet"/>
+      <w:lvlText w:val=""/>
+      <w:lvlJc w:val="left"/>
+      <w:pPr>
+        <w:ind w:left="6480" w:hanging="360"/>
+      </w:pPr>
+      <w:rPr>
+        <w:rFonts w:ascii="Wingdings" w:hAnsi="Wingdings" w:hint="default"/>
+      </w:rPr>
+    </w:lvl>
+  </w:abstractNum>
+  <w:abstractNum w:abstractNumId="2">
+    <w:nsid w:val="2716289F"/>
+    <w:multiLevelType w:val="hybridMultilevel"/>
+    <w:tmpl w:val="162CE4D8"/>
+    <w:lvl w:ilvl="0" w:tplc="04090001">
+      <w:start w:val="1"/>
+      <w:numFmt w:val="bullet"/>
+      <w:lvlText w:val=""/>
+      <w:lvlJc w:val="left"/>
+      <w:pPr>
+        <w:ind w:left="720" w:hanging="360"/>
+      </w:pPr>
+      <w:rPr>
+        <w:rFonts w:ascii="Symbol" w:hAnsi="Symbol" w:hint="default"/>
+      </w:rPr>
+    </w:lvl>
+    <w:lvl w:ilvl="1" w:tplc="04090003" w:tentative="1">
+      <w:start w:val="1"/>
+      <w:numFmt w:val="bullet"/>
+      <w:lvlText w:val="o"/>
+      <w:lvlJc w:val="left"/>
+      <w:pPr>
+        <w:ind w:left="1440" w:hanging="360"/>
+      </w:pPr>
+      <w:rPr>
+        <w:rFonts w:ascii="Courier New" w:hAnsi="Courier New" w:cs="Courier New" w:hint="default"/>
+      </w:rPr>
+    </w:lvl>
+    <w:lvl w:ilvl="2" w:tplc="04090005" w:tentative="1">
+      <w:start w:val="1"/>
+      <w:numFmt w:val="bullet"/>
+      <w:lvlText w:val=""/>
+      <w:lvlJc w:val="left"/>
+      <w:pPr>
+        <w:ind w:left="2160" w:hanging="360"/>
+      </w:pPr>
+      <w:rPr>
+        <w:rFonts w:ascii="Wingdings" w:hAnsi="Wingdings" w:hint="default"/>
+      </w:rPr>
+    </w:lvl>
+    <w:lvl w:ilvl="3" w:tplc="04090001" w:tentative="1">
+      <w:start w:val="1"/>
+      <w:numFmt w:val="bullet"/>
+      <w:lvlText w:val=""/>
+      <w:lvlJc w:val="left"/>
+      <w:pPr>
+        <w:ind w:left="2880" w:hanging="360"/>
+      </w:pPr>
+      <w:rPr>
+        <w:rFonts w:ascii="Symbol" w:hAnsi="Symbol" w:hint="default"/>
+      </w:rPr>
+    </w:lvl>
+    <w:lvl w:ilvl="4" w:tplc="04090003" w:tentative="1">
+      <w:start w:val="1"/>
+      <w:numFmt w:val="bullet"/>
+      <w:lvlText w:val="o"/>
+      <w:lvlJc w:val="left"/>
+      <w:pPr>
+        <w:ind w:left="3600" w:hanging="360"/>
+      </w:pPr>
+      <w:rPr>
+        <w:rFonts w:ascii="Courier New" w:hAnsi="Courier New" w:cs="Courier New" w:hint="default"/>
+      </w:rPr>
+    </w:lvl>
+    <w:lvl w:ilvl="5" w:tplc="04090005" w:tentative="1">
+      <w:start w:val="1"/>
+      <w:numFmt w:val="bullet"/>
+      <w:lvlText w:val=""/>
+      <w:lvlJc w:val="left"/>
+      <w:pPr>
+        <w:ind w:left="4320" w:hanging="360"/>
+      </w:pPr>
+      <w:rPr>
+        <w:rFonts w:ascii="Wingdings" w:hAnsi="Wingdings" w:hint="default"/>
+      </w:rPr>
+    </w:lvl>
+    <w:lvl w:ilvl="6" w:tplc="04090001" w:tentative="1">
+      <w:start w:val="1"/>
+      <w:numFmt w:val="bullet"/>
+      <w:lvlText w:val=""/>
+      <w:lvlJc w:val="left"/>
+      <w:pPr>
+        <w:ind w:left="5040" w:hanging="360"/>
+      </w:pPr>
+      <w:rPr>
+        <w:rFonts w:ascii="Symbol" w:hAnsi="Symbol" w:hint="default"/>
+      </w:rPr>
+    </w:lvl>
+    <w:lvl w:ilvl="7" w:tplc="04090003" w:tentative="1">
+      <w:start w:val="1"/>
+      <w:numFmt w:val="bullet"/>
+      <w:lvlText w:val="o"/>
+      <w:lvlJc w:val="left"/>
+      <w:pPr>
+        <w:ind w:left="5760" w:hanging="360"/>
+      </w:pPr>
+      <w:rPr>
+        <w:rFonts w:ascii="Courier New" w:hAnsi="Courier New" w:cs="Courier New" w:hint="default"/>
+      </w:rPr>
+    </w:lvl>
+    <w:lvl w:ilvl="8" w:tplc="04090005" w:tentative="1">
+      <w:start w:val="1"/>
+      <w:numFmt w:val="bullet"/>
+      <w:lvlText w:val=""/>
+      <w:lvlJc w:val="left"/>
+      <w:pPr>
+        <w:ind w:left="6480" w:hanging="360"/>
+      </w:pPr>
+      <w:rPr>
+        <w:rFonts w:ascii="Wingdings" w:hAnsi="Wingdings" w:hint="default"/>
+      </w:rPr>
+    </w:lvl>
+  </w:abstractNum>
+  <w:abstractNum w:abstractNumId="3">
     <w:nsid w:val="4E654F35"/>
     <w:multiLevelType w:val="hybridMultilevel"/>
     <w:tmpl w:val="D158B6CA"/>
@@ -1090,8 +4231,829 @@
       </w:rPr>
     </w:lvl>
   </w:abstractNum>
+  <w:abstractNum w:abstractNumId="4">
+    <w:nsid w:val="5D345D5A"/>
+    <w:multiLevelType w:val="hybridMultilevel"/>
+    <w:tmpl w:val="273CB704"/>
+    <w:lvl w:ilvl="0" w:tplc="04090001">
+      <w:start w:val="1"/>
+      <w:numFmt w:val="bullet"/>
+      <w:lvlText w:val=""/>
+      <w:lvlJc w:val="left"/>
+      <w:pPr>
+        <w:ind w:left="720" w:hanging="360"/>
+      </w:pPr>
+      <w:rPr>
+        <w:rFonts w:ascii="Symbol" w:hAnsi="Symbol" w:hint="default"/>
+      </w:rPr>
+    </w:lvl>
+    <w:lvl w:ilvl="1" w:tplc="04090003" w:tentative="1">
+      <w:start w:val="1"/>
+      <w:numFmt w:val="bullet"/>
+      <w:lvlText w:val="o"/>
+      <w:lvlJc w:val="left"/>
+      <w:pPr>
+        <w:ind w:left="1440" w:hanging="360"/>
+      </w:pPr>
+      <w:rPr>
+        <w:rFonts w:ascii="Courier New" w:hAnsi="Courier New" w:cs="Courier New" w:hint="default"/>
+      </w:rPr>
+    </w:lvl>
+    <w:lvl w:ilvl="2" w:tplc="04090005" w:tentative="1">
+      <w:start w:val="1"/>
+      <w:numFmt w:val="bullet"/>
+      <w:lvlText w:val=""/>
+      <w:lvlJc w:val="left"/>
+      <w:pPr>
+        <w:ind w:left="2160" w:hanging="360"/>
+      </w:pPr>
+      <w:rPr>
+        <w:rFonts w:ascii="Wingdings" w:hAnsi="Wingdings" w:hint="default"/>
+      </w:rPr>
+    </w:lvl>
+    <w:lvl w:ilvl="3" w:tplc="04090001" w:tentative="1">
+      <w:start w:val="1"/>
+      <w:numFmt w:val="bullet"/>
+      <w:lvlText w:val=""/>
+      <w:lvlJc w:val="left"/>
+      <w:pPr>
+        <w:ind w:left="2880" w:hanging="360"/>
+      </w:pPr>
+      <w:rPr>
+        <w:rFonts w:ascii="Symbol" w:hAnsi="Symbol" w:hint="default"/>
+      </w:rPr>
+    </w:lvl>
+    <w:lvl w:ilvl="4" w:tplc="04090003" w:tentative="1">
+      <w:start w:val="1"/>
+      <w:numFmt w:val="bullet"/>
+      <w:lvlText w:val="o"/>
+      <w:lvlJc w:val="left"/>
+      <w:pPr>
+        <w:ind w:left="3600" w:hanging="360"/>
+      </w:pPr>
+      <w:rPr>
+        <w:rFonts w:ascii="Courier New" w:hAnsi="Courier New" w:cs="Courier New" w:hint="default"/>
+      </w:rPr>
+    </w:lvl>
+    <w:lvl w:ilvl="5" w:tplc="04090005" w:tentative="1">
+      <w:start w:val="1"/>
+      <w:numFmt w:val="bullet"/>
+      <w:lvlText w:val=""/>
+      <w:lvlJc w:val="left"/>
+      <w:pPr>
+        <w:ind w:left="4320" w:hanging="360"/>
+      </w:pPr>
+      <w:rPr>
+        <w:rFonts w:ascii="Wingdings" w:hAnsi="Wingdings" w:hint="default"/>
+      </w:rPr>
+    </w:lvl>
+    <w:lvl w:ilvl="6" w:tplc="04090001" w:tentative="1">
+      <w:start w:val="1"/>
+      <w:numFmt w:val="bullet"/>
+      <w:lvlText w:val=""/>
+      <w:lvlJc w:val="left"/>
+      <w:pPr>
+        <w:ind w:left="5040" w:hanging="360"/>
+      </w:pPr>
+      <w:rPr>
+        <w:rFonts w:ascii="Symbol" w:hAnsi="Symbol" w:hint="default"/>
+      </w:rPr>
+    </w:lvl>
+    <w:lvl w:ilvl="7" w:tplc="04090003" w:tentative="1">
+      <w:start w:val="1"/>
+      <w:numFmt w:val="bullet"/>
+      <w:lvlText w:val="o"/>
+      <w:lvlJc w:val="left"/>
+      <w:pPr>
+        <w:ind w:left="5760" w:hanging="360"/>
+      </w:pPr>
+      <w:rPr>
+        <w:rFonts w:ascii="Courier New" w:hAnsi="Courier New" w:cs="Courier New" w:hint="default"/>
+      </w:rPr>
+    </w:lvl>
+    <w:lvl w:ilvl="8" w:tplc="04090005" w:tentative="1">
+      <w:start w:val="1"/>
+      <w:numFmt w:val="bullet"/>
+      <w:lvlText w:val=""/>
+      <w:lvlJc w:val="left"/>
+      <w:pPr>
+        <w:ind w:left="6480" w:hanging="360"/>
+      </w:pPr>
+      <w:rPr>
+        <w:rFonts w:ascii="Wingdings" w:hAnsi="Wingdings" w:hint="default"/>
+      </w:rPr>
+    </w:lvl>
+  </w:abstractNum>
+  <w:abstractNum w:abstractNumId="5">
+    <w:nsid w:val="61793549"/>
+    <w:multiLevelType w:val="hybridMultilevel"/>
+    <w:tmpl w:val="F0EC3988"/>
+    <w:lvl w:ilvl="0" w:tplc="04090001">
+      <w:start w:val="1"/>
+      <w:numFmt w:val="bullet"/>
+      <w:lvlText w:val=""/>
+      <w:lvlJc w:val="left"/>
+      <w:pPr>
+        <w:ind w:left="720" w:hanging="360"/>
+      </w:pPr>
+      <w:rPr>
+        <w:rFonts w:ascii="Symbol" w:hAnsi="Symbol" w:hint="default"/>
+      </w:rPr>
+    </w:lvl>
+    <w:lvl w:ilvl="1" w:tplc="04090003" w:tentative="1">
+      <w:start w:val="1"/>
+      <w:numFmt w:val="bullet"/>
+      <w:lvlText w:val="o"/>
+      <w:lvlJc w:val="left"/>
+      <w:pPr>
+        <w:ind w:left="1440" w:hanging="360"/>
+      </w:pPr>
+      <w:rPr>
+        <w:rFonts w:ascii="Courier New" w:hAnsi="Courier New" w:cs="Courier New" w:hint="default"/>
+      </w:rPr>
+    </w:lvl>
+    <w:lvl w:ilvl="2" w:tplc="04090005" w:tentative="1">
+      <w:start w:val="1"/>
+      <w:numFmt w:val="bullet"/>
+      <w:lvlText w:val=""/>
+      <w:lvlJc w:val="left"/>
+      <w:pPr>
+        <w:ind w:left="2160" w:hanging="360"/>
+      </w:pPr>
+      <w:rPr>
+        <w:rFonts w:ascii="Wingdings" w:hAnsi="Wingdings" w:hint="default"/>
+      </w:rPr>
+    </w:lvl>
+    <w:lvl w:ilvl="3" w:tplc="04090001" w:tentative="1">
+      <w:start w:val="1"/>
+      <w:numFmt w:val="bullet"/>
+      <w:lvlText w:val=""/>
+      <w:lvlJc w:val="left"/>
+      <w:pPr>
+        <w:ind w:left="2880" w:hanging="360"/>
+      </w:pPr>
+      <w:rPr>
+        <w:rFonts w:ascii="Symbol" w:hAnsi="Symbol" w:hint="default"/>
+      </w:rPr>
+    </w:lvl>
+    <w:lvl w:ilvl="4" w:tplc="04090003" w:tentative="1">
+      <w:start w:val="1"/>
+      <w:numFmt w:val="bullet"/>
+      <w:lvlText w:val="o"/>
+      <w:lvlJc w:val="left"/>
+      <w:pPr>
+        <w:ind w:left="3600" w:hanging="360"/>
+      </w:pPr>
+      <w:rPr>
+        <w:rFonts w:ascii="Courier New" w:hAnsi="Courier New" w:cs="Courier New" w:hint="default"/>
+      </w:rPr>
+    </w:lvl>
+    <w:lvl w:ilvl="5" w:tplc="04090005" w:tentative="1">
+      <w:start w:val="1"/>
+      <w:numFmt w:val="bullet"/>
+      <w:lvlText w:val=""/>
+      <w:lvlJc w:val="left"/>
+      <w:pPr>
+        <w:ind w:left="4320" w:hanging="360"/>
+      </w:pPr>
+      <w:rPr>
+        <w:rFonts w:ascii="Wingdings" w:hAnsi="Wingdings" w:hint="default"/>
+      </w:rPr>
+    </w:lvl>
+    <w:lvl w:ilvl="6" w:tplc="04090001" w:tentative="1">
+      <w:start w:val="1"/>
+      <w:numFmt w:val="bullet"/>
+      <w:lvlText w:val=""/>
+      <w:lvlJc w:val="left"/>
+      <w:pPr>
+        <w:ind w:left="5040" w:hanging="360"/>
+      </w:pPr>
+      <w:rPr>
+        <w:rFonts w:ascii="Symbol" w:hAnsi="Symbol" w:hint="default"/>
+      </w:rPr>
+    </w:lvl>
+    <w:lvl w:ilvl="7" w:tplc="04090003" w:tentative="1">
+      <w:start w:val="1"/>
+      <w:numFmt w:val="bullet"/>
+      <w:lvlText w:val="o"/>
+      <w:lvlJc w:val="left"/>
+      <w:pPr>
+        <w:ind w:left="5760" w:hanging="360"/>
+      </w:pPr>
+      <w:rPr>
+        <w:rFonts w:ascii="Courier New" w:hAnsi="Courier New" w:cs="Courier New" w:hint="default"/>
+      </w:rPr>
+    </w:lvl>
+    <w:lvl w:ilvl="8" w:tplc="04090005" w:tentative="1">
+      <w:start w:val="1"/>
+      <w:numFmt w:val="bullet"/>
+      <w:lvlText w:val=""/>
+      <w:lvlJc w:val="left"/>
+      <w:pPr>
+        <w:ind w:left="6480" w:hanging="360"/>
+      </w:pPr>
+      <w:rPr>
+        <w:rFonts w:ascii="Wingdings" w:hAnsi="Wingdings" w:hint="default"/>
+      </w:rPr>
+    </w:lvl>
+  </w:abstractNum>
+  <w:abstractNum w:abstractNumId="6">
+    <w:nsid w:val="65FA680C"/>
+    <w:multiLevelType w:val="hybridMultilevel"/>
+    <w:tmpl w:val="B9E64D68"/>
+    <w:lvl w:ilvl="0" w:tplc="04090001">
+      <w:start w:val="1"/>
+      <w:numFmt w:val="bullet"/>
+      <w:lvlText w:val=""/>
+      <w:lvlJc w:val="left"/>
+      <w:pPr>
+        <w:ind w:left="720" w:hanging="360"/>
+      </w:pPr>
+      <w:rPr>
+        <w:rFonts w:ascii="Symbol" w:hAnsi="Symbol" w:hint="default"/>
+      </w:rPr>
+    </w:lvl>
+    <w:lvl w:ilvl="1" w:tplc="04090003" w:tentative="1">
+      <w:start w:val="1"/>
+      <w:numFmt w:val="bullet"/>
+      <w:lvlText w:val="o"/>
+      <w:lvlJc w:val="left"/>
+      <w:pPr>
+        <w:ind w:left="1440" w:hanging="360"/>
+      </w:pPr>
+      <w:rPr>
+        <w:rFonts w:ascii="Courier New" w:hAnsi="Courier New" w:cs="Courier New" w:hint="default"/>
+      </w:rPr>
+    </w:lvl>
+    <w:lvl w:ilvl="2" w:tplc="04090005" w:tentative="1">
+      <w:start w:val="1"/>
+      <w:numFmt w:val="bullet"/>
+      <w:lvlText w:val=""/>
+      <w:lvlJc w:val="left"/>
+      <w:pPr>
+        <w:ind w:left="2160" w:hanging="360"/>
+      </w:pPr>
+      <w:rPr>
+        <w:rFonts w:ascii="Wingdings" w:hAnsi="Wingdings" w:hint="default"/>
+      </w:rPr>
+    </w:lvl>
+    <w:lvl w:ilvl="3" w:tplc="04090001" w:tentative="1">
+      <w:start w:val="1"/>
+      <w:numFmt w:val="bullet"/>
+      <w:lvlText w:val=""/>
+      <w:lvlJc w:val="left"/>
+      <w:pPr>
+        <w:ind w:left="2880" w:hanging="360"/>
+      </w:pPr>
+      <w:rPr>
+        <w:rFonts w:ascii="Symbol" w:hAnsi="Symbol" w:hint="default"/>
+      </w:rPr>
+    </w:lvl>
+    <w:lvl w:ilvl="4" w:tplc="04090003" w:tentative="1">
+      <w:start w:val="1"/>
+      <w:numFmt w:val="bullet"/>
+      <w:lvlText w:val="o"/>
+      <w:lvlJc w:val="left"/>
+      <w:pPr>
+        <w:ind w:left="3600" w:hanging="360"/>
+      </w:pPr>
+      <w:rPr>
+        <w:rFonts w:ascii="Courier New" w:hAnsi="Courier New" w:cs="Courier New" w:hint="default"/>
+      </w:rPr>
+    </w:lvl>
+    <w:lvl w:ilvl="5" w:tplc="04090005" w:tentative="1">
+      <w:start w:val="1"/>
+      <w:numFmt w:val="bullet"/>
+      <w:lvlText w:val=""/>
+      <w:lvlJc w:val="left"/>
+      <w:pPr>
+        <w:ind w:left="4320" w:hanging="360"/>
+      </w:pPr>
+      <w:rPr>
+        <w:rFonts w:ascii="Wingdings" w:hAnsi="Wingdings" w:hint="default"/>
+      </w:rPr>
+    </w:lvl>
+    <w:lvl w:ilvl="6" w:tplc="04090001" w:tentative="1">
+      <w:start w:val="1"/>
+      <w:numFmt w:val="bullet"/>
+      <w:lvlText w:val=""/>
+      <w:lvlJc w:val="left"/>
+      <w:pPr>
+        <w:ind w:left="5040" w:hanging="360"/>
+      </w:pPr>
+      <w:rPr>
+        <w:rFonts w:ascii="Symbol" w:hAnsi="Symbol" w:hint="default"/>
+      </w:rPr>
+    </w:lvl>
+    <w:lvl w:ilvl="7" w:tplc="04090003" w:tentative="1">
+      <w:start w:val="1"/>
+      <w:numFmt w:val="bullet"/>
+      <w:lvlText w:val="o"/>
+      <w:lvlJc w:val="left"/>
+      <w:pPr>
+        <w:ind w:left="5760" w:hanging="360"/>
+      </w:pPr>
+      <w:rPr>
+        <w:rFonts w:ascii="Courier New" w:hAnsi="Courier New" w:cs="Courier New" w:hint="default"/>
+      </w:rPr>
+    </w:lvl>
+    <w:lvl w:ilvl="8" w:tplc="04090005" w:tentative="1">
+      <w:start w:val="1"/>
+      <w:numFmt w:val="bullet"/>
+      <w:lvlText w:val=""/>
+      <w:lvlJc w:val="left"/>
+      <w:pPr>
+        <w:ind w:left="6480" w:hanging="360"/>
+      </w:pPr>
+      <w:rPr>
+        <w:rFonts w:ascii="Wingdings" w:hAnsi="Wingdings" w:hint="default"/>
+      </w:rPr>
+    </w:lvl>
+  </w:abstractNum>
+  <w:abstractNum w:abstractNumId="7">
+    <w:nsid w:val="6824694B"/>
+    <w:multiLevelType w:val="hybridMultilevel"/>
+    <w:tmpl w:val="49DABCF4"/>
+    <w:lvl w:ilvl="0" w:tplc="04090001">
+      <w:start w:val="1"/>
+      <w:numFmt w:val="bullet"/>
+      <w:lvlText w:val=""/>
+      <w:lvlJc w:val="left"/>
+      <w:pPr>
+        <w:ind w:left="720" w:hanging="360"/>
+      </w:pPr>
+      <w:rPr>
+        <w:rFonts w:ascii="Symbol" w:hAnsi="Symbol" w:hint="default"/>
+      </w:rPr>
+    </w:lvl>
+    <w:lvl w:ilvl="1" w:tplc="04090003" w:tentative="1">
+      <w:start w:val="1"/>
+      <w:numFmt w:val="bullet"/>
+      <w:lvlText w:val="o"/>
+      <w:lvlJc w:val="left"/>
+      <w:pPr>
+        <w:ind w:left="1440" w:hanging="360"/>
+      </w:pPr>
+      <w:rPr>
+        <w:rFonts w:ascii="Courier New" w:hAnsi="Courier New" w:cs="Courier New" w:hint="default"/>
+      </w:rPr>
+    </w:lvl>
+    <w:lvl w:ilvl="2" w:tplc="04090005" w:tentative="1">
+      <w:start w:val="1"/>
+      <w:numFmt w:val="bullet"/>
+      <w:lvlText w:val=""/>
+      <w:lvlJc w:val="left"/>
+      <w:pPr>
+        <w:ind w:left="2160" w:hanging="360"/>
+      </w:pPr>
+      <w:rPr>
+        <w:rFonts w:ascii="Wingdings" w:hAnsi="Wingdings" w:hint="default"/>
+      </w:rPr>
+    </w:lvl>
+    <w:lvl w:ilvl="3" w:tplc="04090001" w:tentative="1">
+      <w:start w:val="1"/>
+      <w:numFmt w:val="bullet"/>
+      <w:lvlText w:val=""/>
+      <w:lvlJc w:val="left"/>
+      <w:pPr>
+        <w:ind w:left="2880" w:hanging="360"/>
+      </w:pPr>
+      <w:rPr>
+        <w:rFonts w:ascii="Symbol" w:hAnsi="Symbol" w:hint="default"/>
+      </w:rPr>
+    </w:lvl>
+    <w:lvl w:ilvl="4" w:tplc="04090003" w:tentative="1">
+      <w:start w:val="1"/>
+      <w:numFmt w:val="bullet"/>
+      <w:lvlText w:val="o"/>
+      <w:lvlJc w:val="left"/>
+      <w:pPr>
+        <w:ind w:left="3600" w:hanging="360"/>
+      </w:pPr>
+      <w:rPr>
+        <w:rFonts w:ascii="Courier New" w:hAnsi="Courier New" w:cs="Courier New" w:hint="default"/>
+      </w:rPr>
+    </w:lvl>
+    <w:lvl w:ilvl="5" w:tplc="04090005" w:tentative="1">
+      <w:start w:val="1"/>
+      <w:numFmt w:val="bullet"/>
+      <w:lvlText w:val=""/>
+      <w:lvlJc w:val="left"/>
+      <w:pPr>
+        <w:ind w:left="4320" w:hanging="360"/>
+      </w:pPr>
+      <w:rPr>
+        <w:rFonts w:ascii="Wingdings" w:hAnsi="Wingdings" w:hint="default"/>
+      </w:rPr>
+    </w:lvl>
+    <w:lvl w:ilvl="6" w:tplc="04090001" w:tentative="1">
+      <w:start w:val="1"/>
+      <w:numFmt w:val="bullet"/>
+      <w:lvlText w:val=""/>
+      <w:lvlJc w:val="left"/>
+      <w:pPr>
+        <w:ind w:left="5040" w:hanging="360"/>
+      </w:pPr>
+      <w:rPr>
+        <w:rFonts w:ascii="Symbol" w:hAnsi="Symbol" w:hint="default"/>
+      </w:rPr>
+    </w:lvl>
+    <w:lvl w:ilvl="7" w:tplc="04090003" w:tentative="1">
+      <w:start w:val="1"/>
+      <w:numFmt w:val="bullet"/>
+      <w:lvlText w:val="o"/>
+      <w:lvlJc w:val="left"/>
+      <w:pPr>
+        <w:ind w:left="5760" w:hanging="360"/>
+      </w:pPr>
+      <w:rPr>
+        <w:rFonts w:ascii="Courier New" w:hAnsi="Courier New" w:cs="Courier New" w:hint="default"/>
+      </w:rPr>
+    </w:lvl>
+    <w:lvl w:ilvl="8" w:tplc="04090005" w:tentative="1">
+      <w:start w:val="1"/>
+      <w:numFmt w:val="bullet"/>
+      <w:lvlText w:val=""/>
+      <w:lvlJc w:val="left"/>
+      <w:pPr>
+        <w:ind w:left="6480" w:hanging="360"/>
+      </w:pPr>
+      <w:rPr>
+        <w:rFonts w:ascii="Wingdings" w:hAnsi="Wingdings" w:hint="default"/>
+      </w:rPr>
+    </w:lvl>
+  </w:abstractNum>
+  <w:abstractNum w:abstractNumId="8">
+    <w:nsid w:val="6CE54C3B"/>
+    <w:multiLevelType w:val="hybridMultilevel"/>
+    <w:tmpl w:val="6FB01B7A"/>
+    <w:lvl w:ilvl="0" w:tplc="04090001">
+      <w:start w:val="1"/>
+      <w:numFmt w:val="bullet"/>
+      <w:lvlText w:val=""/>
+      <w:lvlJc w:val="left"/>
+      <w:pPr>
+        <w:ind w:left="720" w:hanging="360"/>
+      </w:pPr>
+      <w:rPr>
+        <w:rFonts w:ascii="Symbol" w:hAnsi="Symbol" w:hint="default"/>
+      </w:rPr>
+    </w:lvl>
+    <w:lvl w:ilvl="1" w:tplc="04090003" w:tentative="1">
+      <w:start w:val="1"/>
+      <w:numFmt w:val="bullet"/>
+      <w:lvlText w:val="o"/>
+      <w:lvlJc w:val="left"/>
+      <w:pPr>
+        <w:ind w:left="1440" w:hanging="360"/>
+      </w:pPr>
+      <w:rPr>
+        <w:rFonts w:ascii="Courier New" w:hAnsi="Courier New" w:cs="Courier New" w:hint="default"/>
+      </w:rPr>
+    </w:lvl>
+    <w:lvl w:ilvl="2" w:tplc="04090005" w:tentative="1">
+      <w:start w:val="1"/>
+      <w:numFmt w:val="bullet"/>
+      <w:lvlText w:val=""/>
+      <w:lvlJc w:val="left"/>
+      <w:pPr>
+        <w:ind w:left="2160" w:hanging="360"/>
+      </w:pPr>
+      <w:rPr>
+        <w:rFonts w:ascii="Wingdings" w:hAnsi="Wingdings" w:hint="default"/>
+      </w:rPr>
+    </w:lvl>
+    <w:lvl w:ilvl="3" w:tplc="04090001" w:tentative="1">
+      <w:start w:val="1"/>
+      <w:numFmt w:val="bullet"/>
+      <w:lvlText w:val=""/>
+      <w:lvlJc w:val="left"/>
+      <w:pPr>
+        <w:ind w:left="2880" w:hanging="360"/>
+      </w:pPr>
+      <w:rPr>
+        <w:rFonts w:ascii="Symbol" w:hAnsi="Symbol" w:hint="default"/>
+      </w:rPr>
+    </w:lvl>
+    <w:lvl w:ilvl="4" w:tplc="04090003" w:tentative="1">
+      <w:start w:val="1"/>
+      <w:numFmt w:val="bullet"/>
+      <w:lvlText w:val="o"/>
+      <w:lvlJc w:val="left"/>
+      <w:pPr>
+        <w:ind w:left="3600" w:hanging="360"/>
+      </w:pPr>
+      <w:rPr>
+        <w:rFonts w:ascii="Courier New" w:hAnsi="Courier New" w:cs="Courier New" w:hint="default"/>
+      </w:rPr>
+    </w:lvl>
+    <w:lvl w:ilvl="5" w:tplc="04090005" w:tentative="1">
+      <w:start w:val="1"/>
+      <w:numFmt w:val="bullet"/>
+      <w:lvlText w:val=""/>
+      <w:lvlJc w:val="left"/>
+      <w:pPr>
+        <w:ind w:left="4320" w:hanging="360"/>
+      </w:pPr>
+      <w:rPr>
+        <w:rFonts w:ascii="Wingdings" w:hAnsi="Wingdings" w:hint="default"/>
+      </w:rPr>
+    </w:lvl>
+    <w:lvl w:ilvl="6" w:tplc="04090001" w:tentative="1">
+      <w:start w:val="1"/>
+      <w:numFmt w:val="bullet"/>
+      <w:lvlText w:val=""/>
+      <w:lvlJc w:val="left"/>
+      <w:pPr>
+        <w:ind w:left="5040" w:hanging="360"/>
+      </w:pPr>
+      <w:rPr>
+        <w:rFonts w:ascii="Symbol" w:hAnsi="Symbol" w:hint="default"/>
+      </w:rPr>
+    </w:lvl>
+    <w:lvl w:ilvl="7" w:tplc="04090003" w:tentative="1">
+      <w:start w:val="1"/>
+      <w:numFmt w:val="bullet"/>
+      <w:lvlText w:val="o"/>
+      <w:lvlJc w:val="left"/>
+      <w:pPr>
+        <w:ind w:left="5760" w:hanging="360"/>
+      </w:pPr>
+      <w:rPr>
+        <w:rFonts w:ascii="Courier New" w:hAnsi="Courier New" w:cs="Courier New" w:hint="default"/>
+      </w:rPr>
+    </w:lvl>
+    <w:lvl w:ilvl="8" w:tplc="04090005" w:tentative="1">
+      <w:start w:val="1"/>
+      <w:numFmt w:val="bullet"/>
+      <w:lvlText w:val=""/>
+      <w:lvlJc w:val="left"/>
+      <w:pPr>
+        <w:ind w:left="6480" w:hanging="360"/>
+      </w:pPr>
+      <w:rPr>
+        <w:rFonts w:ascii="Wingdings" w:hAnsi="Wingdings" w:hint="default"/>
+      </w:rPr>
+    </w:lvl>
+  </w:abstractNum>
+  <w:abstractNum w:abstractNumId="9">
+    <w:nsid w:val="7DCE13EC"/>
+    <w:multiLevelType w:val="hybridMultilevel"/>
+    <w:tmpl w:val="E97A8368"/>
+    <w:lvl w:ilvl="0" w:tplc="04090001">
+      <w:start w:val="1"/>
+      <w:numFmt w:val="bullet"/>
+      <w:lvlText w:val=""/>
+      <w:lvlJc w:val="left"/>
+      <w:pPr>
+        <w:ind w:left="720" w:hanging="360"/>
+      </w:pPr>
+      <w:rPr>
+        <w:rFonts w:ascii="Symbol" w:hAnsi="Symbol" w:hint="default"/>
+      </w:rPr>
+    </w:lvl>
+    <w:lvl w:ilvl="1" w:tplc="04090003" w:tentative="1">
+      <w:start w:val="1"/>
+      <w:numFmt w:val="bullet"/>
+      <w:lvlText w:val="o"/>
+      <w:lvlJc w:val="left"/>
+      <w:pPr>
+        <w:ind w:left="1440" w:hanging="360"/>
+      </w:pPr>
+      <w:rPr>
+        <w:rFonts w:ascii="Courier New" w:hAnsi="Courier New" w:cs="Courier New" w:hint="default"/>
+      </w:rPr>
+    </w:lvl>
+    <w:lvl w:ilvl="2" w:tplc="04090005" w:tentative="1">
+      <w:start w:val="1"/>
+      <w:numFmt w:val="bullet"/>
+      <w:lvlText w:val=""/>
+      <w:lvlJc w:val="left"/>
+      <w:pPr>
+        <w:ind w:left="2160" w:hanging="360"/>
+      </w:pPr>
+      <w:rPr>
+        <w:rFonts w:ascii="Wingdings" w:hAnsi="Wingdings" w:hint="default"/>
+      </w:rPr>
+    </w:lvl>
+    <w:lvl w:ilvl="3" w:tplc="04090001" w:tentative="1">
+      <w:start w:val="1"/>
+      <w:numFmt w:val="bullet"/>
+      <w:lvlText w:val=""/>
+      <w:lvlJc w:val="left"/>
+      <w:pPr>
+        <w:ind w:left="2880" w:hanging="360"/>
+      </w:pPr>
+      <w:rPr>
+        <w:rFonts w:ascii="Symbol" w:hAnsi="Symbol" w:hint="default"/>
+      </w:rPr>
+    </w:lvl>
+    <w:lvl w:ilvl="4" w:tplc="04090003" w:tentative="1">
+      <w:start w:val="1"/>
+      <w:numFmt w:val="bullet"/>
+      <w:lvlText w:val="o"/>
+      <w:lvlJc w:val="left"/>
+      <w:pPr>
+        <w:ind w:left="3600" w:hanging="360"/>
+      </w:pPr>
+      <w:rPr>
+        <w:rFonts w:ascii="Courier New" w:hAnsi="Courier New" w:cs="Courier New" w:hint="default"/>
+      </w:rPr>
+    </w:lvl>
+    <w:lvl w:ilvl="5" w:tplc="04090005" w:tentative="1">
+      <w:start w:val="1"/>
+      <w:numFmt w:val="bullet"/>
+      <w:lvlText w:val=""/>
+      <w:lvlJc w:val="left"/>
+      <w:pPr>
+        <w:ind w:left="4320" w:hanging="360"/>
+      </w:pPr>
+      <w:rPr>
+        <w:rFonts w:ascii="Wingdings" w:hAnsi="Wingdings" w:hint="default"/>
+      </w:rPr>
+    </w:lvl>
+    <w:lvl w:ilvl="6" w:tplc="04090001" w:tentative="1">
+      <w:start w:val="1"/>
+      <w:numFmt w:val="bullet"/>
+      <w:lvlText w:val=""/>
+      <w:lvlJc w:val="left"/>
+      <w:pPr>
+        <w:ind w:left="5040" w:hanging="360"/>
+      </w:pPr>
+      <w:rPr>
+        <w:rFonts w:ascii="Symbol" w:hAnsi="Symbol" w:hint="default"/>
+      </w:rPr>
+    </w:lvl>
+    <w:lvl w:ilvl="7" w:tplc="04090003" w:tentative="1">
+      <w:start w:val="1"/>
+      <w:numFmt w:val="bullet"/>
+      <w:lvlText w:val="o"/>
+      <w:lvlJc w:val="left"/>
+      <w:pPr>
+        <w:ind w:left="5760" w:hanging="360"/>
+      </w:pPr>
+      <w:rPr>
+        <w:rFonts w:ascii="Courier New" w:hAnsi="Courier New" w:cs="Courier New" w:hint="default"/>
+      </w:rPr>
+    </w:lvl>
+    <w:lvl w:ilvl="8" w:tplc="04090005" w:tentative="1">
+      <w:start w:val="1"/>
+      <w:numFmt w:val="bullet"/>
+      <w:lvlText w:val=""/>
+      <w:lvlJc w:val="left"/>
+      <w:pPr>
+        <w:ind w:left="6480" w:hanging="360"/>
+      </w:pPr>
+      <w:rPr>
+        <w:rFonts w:ascii="Wingdings" w:hAnsi="Wingdings" w:hint="default"/>
+      </w:rPr>
+    </w:lvl>
+  </w:abstractNum>
+  <w:abstractNum w:abstractNumId="10">
+    <w:nsid w:val="7EAC705C"/>
+    <w:multiLevelType w:val="hybridMultilevel"/>
+    <w:tmpl w:val="808E26D4"/>
+    <w:lvl w:ilvl="0" w:tplc="04090001">
+      <w:start w:val="1"/>
+      <w:numFmt w:val="bullet"/>
+      <w:lvlText w:val=""/>
+      <w:lvlJc w:val="left"/>
+      <w:pPr>
+        <w:ind w:left="720" w:hanging="360"/>
+      </w:pPr>
+      <w:rPr>
+        <w:rFonts w:ascii="Symbol" w:hAnsi="Symbol" w:hint="default"/>
+      </w:rPr>
+    </w:lvl>
+    <w:lvl w:ilvl="1" w:tplc="04090003" w:tentative="1">
+      <w:start w:val="1"/>
+      <w:numFmt w:val="bullet"/>
+      <w:lvlText w:val="o"/>
+      <w:lvlJc w:val="left"/>
+      <w:pPr>
+        <w:ind w:left="1440" w:hanging="360"/>
+      </w:pPr>
+      <w:rPr>
+        <w:rFonts w:ascii="Courier New" w:hAnsi="Courier New" w:cs="Courier New" w:hint="default"/>
+      </w:rPr>
+    </w:lvl>
+    <w:lvl w:ilvl="2" w:tplc="04090005" w:tentative="1">
+      <w:start w:val="1"/>
+      <w:numFmt w:val="bullet"/>
+      <w:lvlText w:val=""/>
+      <w:lvlJc w:val="left"/>
+      <w:pPr>
+        <w:ind w:left="2160" w:hanging="360"/>
+      </w:pPr>
+      <w:rPr>
+        <w:rFonts w:ascii="Wingdings" w:hAnsi="Wingdings" w:hint="default"/>
+      </w:rPr>
+    </w:lvl>
+    <w:lvl w:ilvl="3" w:tplc="04090001" w:tentative="1">
+      <w:start w:val="1"/>
+      <w:numFmt w:val="bullet"/>
+      <w:lvlText w:val=""/>
+      <w:lvlJc w:val="left"/>
+      <w:pPr>
+        <w:ind w:left="2880" w:hanging="360"/>
+      </w:pPr>
+      <w:rPr>
+        <w:rFonts w:ascii="Symbol" w:hAnsi="Symbol" w:hint="default"/>
+      </w:rPr>
+    </w:lvl>
+    <w:lvl w:ilvl="4" w:tplc="04090003" w:tentative="1">
+      <w:start w:val="1"/>
+      <w:numFmt w:val="bullet"/>
+      <w:lvlText w:val="o"/>
+      <w:lvlJc w:val="left"/>
+      <w:pPr>
+        <w:ind w:left="3600" w:hanging="360"/>
+      </w:pPr>
+      <w:rPr>
+        <w:rFonts w:ascii="Courier New" w:hAnsi="Courier New" w:cs="Courier New" w:hint="default"/>
+      </w:rPr>
+    </w:lvl>
+    <w:lvl w:ilvl="5" w:tplc="04090005" w:tentative="1">
+      <w:start w:val="1"/>
+      <w:numFmt w:val="bullet"/>
+      <w:lvlText w:val=""/>
+      <w:lvlJc w:val="left"/>
+      <w:pPr>
+        <w:ind w:left="4320" w:hanging="360"/>
+      </w:pPr>
+      <w:rPr>
+        <w:rFonts w:ascii="Wingdings" w:hAnsi="Wingdings" w:hint="default"/>
+      </w:rPr>
+    </w:lvl>
+    <w:lvl w:ilvl="6" w:tplc="04090001" w:tentative="1">
+      <w:start w:val="1"/>
+      <w:numFmt w:val="bullet"/>
+      <w:lvlText w:val=""/>
+      <w:lvlJc w:val="left"/>
+      <w:pPr>
+        <w:ind w:left="5040" w:hanging="360"/>
+      </w:pPr>
+      <w:rPr>
+        <w:rFonts w:ascii="Symbol" w:hAnsi="Symbol" w:hint="default"/>
+      </w:rPr>
+    </w:lvl>
+    <w:lvl w:ilvl="7" w:tplc="04090003" w:tentative="1">
+      <w:start w:val="1"/>
+      <w:numFmt w:val="bullet"/>
+      <w:lvlText w:val="o"/>
+      <w:lvlJc w:val="left"/>
+      <w:pPr>
+        <w:ind w:left="5760" w:hanging="360"/>
+      </w:pPr>
+      <w:rPr>
+        <w:rFonts w:ascii="Courier New" w:hAnsi="Courier New" w:cs="Courier New" w:hint="default"/>
+      </w:rPr>
+    </w:lvl>
+    <w:lvl w:ilvl="8" w:tplc="04090005" w:tentative="1">
+      <w:start w:val="1"/>
+      <w:numFmt w:val="bullet"/>
+      <w:lvlText w:val=""/>
+      <w:lvlJc w:val="left"/>
+      <w:pPr>
+        <w:ind w:left="6480" w:hanging="360"/>
+      </w:pPr>
+      <w:rPr>
+        <w:rFonts w:ascii="Wingdings" w:hAnsi="Wingdings" w:hint="default"/>
+      </w:rPr>
+    </w:lvl>
+  </w:abstractNum>
   <w:num w:numId="1">
+    <w:abstractNumId w:val="3"/>
+  </w:num>
+  <w:num w:numId="2">
+    <w:abstractNumId w:val="5"/>
+  </w:num>
+  <w:num w:numId="3">
+    <w:abstractNumId w:val="8"/>
+  </w:num>
+  <w:num w:numId="4">
+    <w:abstractNumId w:val="7"/>
+  </w:num>
+  <w:num w:numId="5">
+    <w:abstractNumId w:val="6"/>
+  </w:num>
+  <w:num w:numId="6">
+    <w:abstractNumId w:val="4"/>
+  </w:num>
+  <w:num w:numId="7">
+    <w:abstractNumId w:val="9"/>
+  </w:num>
+  <w:num w:numId="8">
+    <w:abstractNumId w:val="1"/>
+  </w:num>
+  <w:num w:numId="9">
+    <w:abstractNumId w:val="10"/>
+  </w:num>
+  <w:num w:numId="10">
     <w:abstractNumId w:val="0"/>
+  </w:num>
+  <w:num w:numId="11">
+    <w:abstractNumId w:val="2"/>
   </w:num>
 </w:numbering>
 </file>
@@ -1305,6 +5267,17 @@
       <w:contextualSpacing/>
     </w:pPr>
   </w:style>
+  <w:style w:type="character" w:styleId="Strong">
+    <w:name w:val="Strong"/>
+    <w:basedOn w:val="DefaultParagraphFont"/>
+    <w:uiPriority w:val="22"/>
+    <w:qFormat/>
+    <w:rsid w:val="00E35CED"/>
+    <w:rPr>
+      <w:b/>
+      <w:bCs/>
+    </w:rPr>
+  </w:style>
 </w:styles>
 </file>
 
@@ -1516,6 +5489,17 @@
       <w:ind w:left="720"/>
       <w:contextualSpacing/>
     </w:pPr>
+  </w:style>
+  <w:style w:type="character" w:styleId="Strong">
+    <w:name w:val="Strong"/>
+    <w:basedOn w:val="DefaultParagraphFont"/>
+    <w:uiPriority w:val="22"/>
+    <w:qFormat/>
+    <w:rsid w:val="00E35CED"/>
+    <w:rPr>
+      <w:b/>
+      <w:bCs/>
+    </w:rPr>
   </w:style>
 </w:styles>
 </file>

</xml_diff>